<commit_message>
Add more results data
</commit_message>
<xml_diff>
--- a/task3/task3 report.docx
+++ b/task3/task3 report.docx
@@ -441,47 +441,47 @@
           <w:szCs w:val="22"/>
           <w:shd w:val="clear" w:color="auto" w:fill="FAFAFA"/>
         </w:rPr>
-        <w:t xml:space="preserve">Extract </w:t>
-      </w:r>
-      <w:r>
-        <w:rPr>
-          <w:rFonts w:eastAsia="Times New Roman" w:cstheme="minorHAnsi"/>
-          <w:color w:val="373A3C"/>
-          <w:sz w:val="22"/>
-          <w:szCs w:val="22"/>
-          <w:shd w:val="clear" w:color="auto" w:fill="FAFAFA"/>
-        </w:rPr>
-        <w:t xml:space="preserve">all Chinese </w:t>
-      </w:r>
-      <w:r>
-        <w:rPr>
-          <w:rFonts w:eastAsia="Times New Roman" w:cstheme="minorHAnsi"/>
-          <w:color w:val="373A3C"/>
-          <w:sz w:val="22"/>
-          <w:szCs w:val="22"/>
-          <w:shd w:val="clear" w:color="auto" w:fill="FAFAFA"/>
-        </w:rPr>
-        <w:t>restaurant</w:t>
-      </w:r>
-      <w:r>
-        <w:rPr>
-          <w:rFonts w:eastAsia="Times New Roman" w:cstheme="minorHAnsi"/>
-          <w:color w:val="373A3C"/>
-          <w:sz w:val="22"/>
-          <w:szCs w:val="22"/>
-          <w:shd w:val="clear" w:color="auto" w:fill="FAFAFA"/>
-        </w:rPr>
-        <w:t>s</w:t>
-      </w:r>
-      <w:r>
-        <w:rPr>
-          <w:rFonts w:eastAsia="Times New Roman" w:cstheme="minorHAnsi"/>
-          <w:color w:val="373A3C"/>
-          <w:sz w:val="22"/>
-          <w:szCs w:val="22"/>
-          <w:shd w:val="clear" w:color="auto" w:fill="FAFAFA"/>
-        </w:rPr>
-        <w:t xml:space="preserve"> related reviews from the whole dataset</w:t>
+        <w:t xml:space="preserve">Extract all </w:t>
+      </w:r>
+      <w:r>
+        <w:rPr>
+          <w:rFonts w:eastAsia="Times New Roman" w:cstheme="minorHAnsi"/>
+          <w:color w:val="373A3C"/>
+          <w:sz w:val="22"/>
+          <w:szCs w:val="22"/>
+          <w:shd w:val="clear" w:color="auto" w:fill="FAFAFA"/>
+        </w:rPr>
+        <w:t>(</w:t>
+      </w:r>
+      <w:r>
+        <w:rPr>
+          <w:rFonts w:eastAsia="Times New Roman" w:cstheme="minorHAnsi"/>
+          <w:color w:val="373A3C"/>
+          <w:sz w:val="22"/>
+          <w:szCs w:val="22"/>
+          <w:shd w:val="clear" w:color="auto" w:fill="FAFAFA"/>
+        </w:rPr>
+        <w:t>38715</w:t>
+      </w:r>
+      <w:r>
+        <w:rPr>
+          <w:rFonts w:eastAsia="Times New Roman" w:cstheme="minorHAnsi"/>
+          <w:color w:val="373A3C"/>
+          <w:sz w:val="22"/>
+          <w:szCs w:val="22"/>
+          <w:shd w:val="clear" w:color="auto" w:fill="FAFAFA"/>
+        </w:rPr>
+        <w:t xml:space="preserve">) </w:t>
+      </w:r>
+      <w:r>
+        <w:rPr>
+          <w:rFonts w:eastAsia="Times New Roman" w:cstheme="minorHAnsi"/>
+          <w:color w:val="373A3C"/>
+          <w:sz w:val="22"/>
+          <w:szCs w:val="22"/>
+          <w:shd w:val="clear" w:color="auto" w:fill="FAFAFA"/>
+        </w:rPr>
+        <w:t>Chinese restaurants related reviews from the whole dataset</w:t>
       </w:r>
       <w:r>
         <w:rPr>
@@ -692,6 +692,16 @@
       </w:r>
       <w:proofErr w:type="spellEnd"/>
       <w:proofErr w:type="gramEnd"/>
+      <w:r>
+        <w:rPr>
+          <w:rFonts w:eastAsia="Times New Roman" w:cstheme="minorHAnsi"/>
+          <w:color w:val="373A3C"/>
+          <w:sz w:val="22"/>
+          <w:szCs w:val="22"/>
+          <w:shd w:val="clear" w:color="auto" w:fill="FAFAFA"/>
+        </w:rPr>
+        <w:t>:</w:t>
+      </w:r>
     </w:p>
     <w:p>
       <w:pPr>
@@ -717,18 +727,40 @@
           <w:szCs w:val="22"/>
           <w:shd w:val="clear" w:color="auto" w:fill="FAFAFA"/>
         </w:rPr>
-        <w:t>Remove</w:t>
-      </w:r>
-      <w:r>
-        <w:rPr>
-          <w:rFonts w:eastAsia="Times New Roman" w:cstheme="minorHAnsi"/>
-          <w:color w:val="373A3C"/>
-          <w:sz w:val="22"/>
-          <w:szCs w:val="22"/>
-          <w:shd w:val="clear" w:color="auto" w:fill="FAFAFA"/>
-        </w:rPr>
-        <w:t>d</w:t>
-      </w:r>
+        <w:t xml:space="preserve">Removed 128 false positive non-dish name phrases. </w:t>
+      </w:r>
+      <w:r>
+        <w:rPr>
+          <w:rFonts w:eastAsia="Times New Roman" w:cstheme="minorHAnsi"/>
+          <w:color w:val="373A3C"/>
+          <w:sz w:val="22"/>
+          <w:szCs w:val="22"/>
+          <w:shd w:val="clear" w:color="auto" w:fill="FAFAFA"/>
+        </w:rPr>
+        <w:t>E</w:t>
+      </w:r>
+      <w:r>
+        <w:rPr>
+          <w:rFonts w:eastAsia="Times New Roman" w:cstheme="minorHAnsi"/>
+          <w:color w:val="373A3C"/>
+          <w:sz w:val="22"/>
+          <w:szCs w:val="22"/>
+          <w:shd w:val="clear" w:color="auto" w:fill="FAFAFA"/>
+        </w:rPr>
+        <w:t xml:space="preserve">.g., </w:t>
+      </w:r>
+      <w:proofErr w:type="spellStart"/>
+      <w:r>
+        <w:rPr>
+          <w:rFonts w:eastAsia="Times New Roman" w:cstheme="minorHAnsi"/>
+          <w:color w:val="373A3C"/>
+          <w:sz w:val="22"/>
+          <w:szCs w:val="22"/>
+          <w:shd w:val="clear" w:color="auto" w:fill="FAFAFA"/>
+        </w:rPr>
+        <w:t>los</w:t>
+      </w:r>
+      <w:proofErr w:type="spellEnd"/>
       <w:r>
         <w:rPr>
           <w:rFonts w:eastAsia="Times New Roman" w:cstheme="minorHAnsi"/>
@@ -739,46 +771,6 @@
         </w:rPr>
         <w:t xml:space="preserve"> </w:t>
       </w:r>
-      <w:r>
-        <w:rPr>
-          <w:rFonts w:eastAsia="Times New Roman" w:cstheme="minorHAnsi"/>
-          <w:color w:val="373A3C"/>
-          <w:sz w:val="22"/>
-          <w:szCs w:val="22"/>
-          <w:shd w:val="clear" w:color="auto" w:fill="FAFAFA"/>
-        </w:rPr>
-        <w:t xml:space="preserve">128 </w:t>
-      </w:r>
-      <w:r>
-        <w:rPr>
-          <w:rFonts w:eastAsia="Times New Roman" w:cstheme="minorHAnsi"/>
-          <w:color w:val="373A3C"/>
-          <w:sz w:val="22"/>
-          <w:szCs w:val="22"/>
-          <w:shd w:val="clear" w:color="auto" w:fill="FAFAFA"/>
-        </w:rPr>
-        <w:t>false positive non-dish name phrase</w:t>
-      </w:r>
-      <w:r>
-        <w:rPr>
-          <w:rFonts w:eastAsia="Times New Roman" w:cstheme="minorHAnsi"/>
-          <w:color w:val="373A3C"/>
-          <w:sz w:val="22"/>
-          <w:szCs w:val="22"/>
-          <w:shd w:val="clear" w:color="auto" w:fill="FAFAFA"/>
-        </w:rPr>
-        <w:t xml:space="preserve">s. </w:t>
-      </w:r>
-      <w:r>
-        <w:rPr>
-          <w:rFonts w:eastAsia="Times New Roman" w:cstheme="minorHAnsi"/>
-          <w:color w:val="373A3C"/>
-          <w:sz w:val="22"/>
-          <w:szCs w:val="22"/>
-          <w:shd w:val="clear" w:color="auto" w:fill="FAFAFA"/>
-        </w:rPr>
-        <w:t xml:space="preserve">e.g., </w:t>
-      </w:r>
       <w:proofErr w:type="spellStart"/>
       <w:r>
         <w:rPr>
@@ -788,7 +780,7 @@
           <w:szCs w:val="22"/>
           <w:shd w:val="clear" w:color="auto" w:fill="FAFAFA"/>
         </w:rPr>
-        <w:t>los</w:t>
+        <w:t>angeles</w:t>
       </w:r>
       <w:proofErr w:type="spellEnd"/>
       <w:r>
@@ -799,49 +791,7 @@
           <w:szCs w:val="22"/>
           <w:shd w:val="clear" w:color="auto" w:fill="FAFAFA"/>
         </w:rPr>
-        <w:t xml:space="preserve"> </w:t>
-      </w:r>
-      <w:proofErr w:type="spellStart"/>
-      <w:r>
-        <w:rPr>
-          <w:rFonts w:eastAsia="Times New Roman" w:cstheme="minorHAnsi"/>
-          <w:color w:val="373A3C"/>
-          <w:sz w:val="22"/>
-          <w:szCs w:val="22"/>
-          <w:shd w:val="clear" w:color="auto" w:fill="FAFAFA"/>
-        </w:rPr>
-        <w:t>angeles</w:t>
-      </w:r>
-      <w:proofErr w:type="spellEnd"/>
-      <w:r>
-        <w:rPr>
-          <w:rFonts w:eastAsia="Times New Roman" w:cstheme="minorHAnsi"/>
-          <w:color w:val="373A3C"/>
-          <w:sz w:val="22"/>
-          <w:szCs w:val="22"/>
-          <w:shd w:val="clear" w:color="auto" w:fill="FAFAFA"/>
-        </w:rPr>
-        <w:t xml:space="preserve">, </w:t>
-      </w:r>
-      <w:r>
-        <w:rPr>
-          <w:rFonts w:eastAsia="Times New Roman" w:cstheme="minorHAnsi"/>
-          <w:color w:val="373A3C"/>
-          <w:sz w:val="22"/>
-          <w:szCs w:val="22"/>
-          <w:shd w:val="clear" w:color="auto" w:fill="FAFAFA"/>
-        </w:rPr>
-        <w:t>soft serve</w:t>
-      </w:r>
-      <w:r>
-        <w:rPr>
-          <w:rFonts w:eastAsia="Times New Roman" w:cstheme="minorHAnsi"/>
-          <w:color w:val="373A3C"/>
-          <w:sz w:val="22"/>
-          <w:szCs w:val="22"/>
-          <w:shd w:val="clear" w:color="auto" w:fill="FAFAFA"/>
-        </w:rPr>
-        <w:t>.</w:t>
+        <w:t>, soft serve.</w:t>
       </w:r>
     </w:p>
     <w:p>
@@ -868,7 +818,27 @@
           <w:szCs w:val="22"/>
           <w:shd w:val="clear" w:color="auto" w:fill="FAFAFA"/>
         </w:rPr>
-        <w:t xml:space="preserve">Change </w:t>
+        <w:t>Change</w:t>
+      </w:r>
+      <w:r>
+        <w:rPr>
+          <w:rFonts w:eastAsia="Times New Roman" w:cstheme="minorHAnsi"/>
+          <w:color w:val="373A3C"/>
+          <w:sz w:val="22"/>
+          <w:szCs w:val="22"/>
+          <w:shd w:val="clear" w:color="auto" w:fill="FAFAFA"/>
+        </w:rPr>
+        <w:t>d</w:t>
+      </w:r>
+      <w:r>
+        <w:rPr>
+          <w:rFonts w:eastAsia="Times New Roman" w:cstheme="minorHAnsi"/>
+          <w:color w:val="373A3C"/>
+          <w:sz w:val="22"/>
+          <w:szCs w:val="22"/>
+          <w:shd w:val="clear" w:color="auto" w:fill="FAFAFA"/>
+        </w:rPr>
+        <w:t xml:space="preserve"> </w:t>
       </w:r>
       <w:r>
         <w:rPr>
@@ -928,7 +898,17 @@
           <w:szCs w:val="22"/>
           <w:shd w:val="clear" w:color="auto" w:fill="FAFAFA"/>
         </w:rPr>
-        <w:t xml:space="preserve">e.g., </w:t>
+        <w:t>E</w:t>
+      </w:r>
+      <w:r>
+        <w:rPr>
+          <w:rFonts w:eastAsia="Times New Roman" w:cstheme="minorHAnsi"/>
+          <w:color w:val="373A3C"/>
+          <w:sz w:val="22"/>
+          <w:szCs w:val="22"/>
+          <w:shd w:val="clear" w:color="auto" w:fill="FAFAFA"/>
+        </w:rPr>
+        <w:t xml:space="preserve">.g., </w:t>
       </w:r>
       <w:r>
         <w:rPr>
@@ -1043,7 +1023,7 @@
           <w:szCs w:val="22"/>
           <w:shd w:val="clear" w:color="auto" w:fill="FAFAFA"/>
         </w:rPr>
-        <w:t xml:space="preserve">: </w:t>
+        <w:t>:</w:t>
       </w:r>
     </w:p>
     <w:p>
@@ -1253,65 +1233,18 @@
         </w:rPr>
         <w:t xml:space="preserve">we find 132 Chinese dish names from </w:t>
       </w:r>
-      <w:r>
-        <w:rPr>
-          <w:rFonts w:eastAsia="Times New Roman" w:cstheme="minorHAnsi"/>
-          <w:color w:val="373A3C"/>
-          <w:sz w:val="22"/>
-          <w:szCs w:val="22"/>
-          <w:shd w:val="clear" w:color="auto" w:fill="FAFAFA"/>
-        </w:rPr>
-        <w:fldChar w:fldCharType="begin"/>
-      </w:r>
-      <w:r>
-        <w:rPr>
-          <w:rFonts w:eastAsia="Times New Roman" w:cstheme="minorHAnsi"/>
-          <w:color w:val="373A3C"/>
-          <w:sz w:val="22"/>
-          <w:szCs w:val="22"/>
-          <w:shd w:val="clear" w:color="auto" w:fill="FAFAFA"/>
-        </w:rPr>
-        <w:instrText xml:space="preserve"> HYPERLINK "https://en.wikipedia.org/wiki/List_of_Chinese_dishes" </w:instrText>
-      </w:r>
-      <w:r>
-        <w:rPr>
-          <w:rFonts w:eastAsia="Times New Roman" w:cstheme="minorHAnsi"/>
-          <w:color w:val="373A3C"/>
-          <w:sz w:val="22"/>
-          <w:szCs w:val="22"/>
-          <w:shd w:val="clear" w:color="auto" w:fill="FAFAFA"/>
-        </w:rPr>
-      </w:r>
-      <w:r>
-        <w:rPr>
-          <w:rFonts w:eastAsia="Times New Roman" w:cstheme="minorHAnsi"/>
-          <w:color w:val="373A3C"/>
-          <w:sz w:val="22"/>
-          <w:szCs w:val="22"/>
-          <w:shd w:val="clear" w:color="auto" w:fill="FAFAFA"/>
-        </w:rPr>
-        <w:fldChar w:fldCharType="separate"/>
-      </w:r>
-      <w:r>
-        <w:rPr>
-          <w:rStyle w:val="Hyperlink"/>
-          <w:rFonts w:eastAsia="Times New Roman" w:cstheme="minorHAnsi"/>
-          <w:sz w:val="22"/>
-          <w:szCs w:val="22"/>
-          <w:shd w:val="clear" w:color="auto" w:fill="FAFAFA"/>
-        </w:rPr>
-        <w:t>List of Chinese Dishes</w:t>
-      </w:r>
-      <w:r>
-        <w:rPr>
-          <w:rFonts w:eastAsia="Times New Roman" w:cstheme="minorHAnsi"/>
-          <w:color w:val="373A3C"/>
-          <w:sz w:val="22"/>
-          <w:szCs w:val="22"/>
-          <w:shd w:val="clear" w:color="auto" w:fill="FAFAFA"/>
-        </w:rPr>
-        <w:fldChar w:fldCharType="end"/>
-      </w:r>
+      <w:hyperlink r:id="rId8" w:history="1">
+        <w:r>
+          <w:rPr>
+            <w:rStyle w:val="Hyperlink"/>
+            <w:rFonts w:eastAsia="Times New Roman" w:cstheme="minorHAnsi"/>
+            <w:sz w:val="22"/>
+            <w:szCs w:val="22"/>
+            <w:shd w:val="clear" w:color="auto" w:fill="FAFAFA"/>
+          </w:rPr>
+          <w:t>List of Chinese Dishes</w:t>
+        </w:r>
+      </w:hyperlink>
       <w:r>
         <w:rPr>
           <w:rFonts w:eastAsia="Times New Roman" w:cstheme="minorHAnsi"/>
@@ -1386,51 +1319,7 @@
           <w:szCs w:val="22"/>
           <w:shd w:val="clear" w:color="auto" w:fill="FAFAFA"/>
         </w:rPr>
-        <w:t>W</w:t>
-      </w:r>
-      <w:r>
-        <w:rPr>
-          <w:rFonts w:eastAsia="Times New Roman" w:cstheme="minorHAnsi"/>
-          <w:i/>
-          <w:color w:val="373A3C"/>
-          <w:sz w:val="22"/>
-          <w:szCs w:val="22"/>
-          <w:shd w:val="clear" w:color="auto" w:fill="FAFAFA"/>
-        </w:rPr>
-        <w:t>iki</w:t>
-      </w:r>
-      <w:r>
-        <w:rPr>
-          <w:rFonts w:eastAsia="Times New Roman" w:cstheme="minorHAnsi"/>
-          <w:i/>
-          <w:color w:val="373A3C"/>
-          <w:sz w:val="22"/>
-          <w:szCs w:val="22"/>
-          <w:shd w:val="clear" w:color="auto" w:fill="FAFAFA"/>
-        </w:rPr>
-        <w:t>.dish.</w:t>
-      </w:r>
-      <w:r>
-        <w:rPr>
-          <w:rFonts w:eastAsia="Times New Roman" w:cstheme="minorHAnsi"/>
-          <w:i/>
-          <w:color w:val="373A3C"/>
-          <w:sz w:val="22"/>
-          <w:szCs w:val="22"/>
-          <w:shd w:val="clear" w:color="auto" w:fill="FAFAFA"/>
-        </w:rPr>
-        <w:t>quality</w:t>
-      </w:r>
-      <w:r>
-        <w:rPr>
-          <w:rFonts w:eastAsia="Times New Roman" w:cstheme="minorHAnsi"/>
-          <w:i/>
-          <w:color w:val="373A3C"/>
-          <w:sz w:val="22"/>
-          <w:szCs w:val="22"/>
-          <w:shd w:val="clear" w:color="auto" w:fill="FAFAFA"/>
-        </w:rPr>
-        <w:t>.txt</w:t>
+        <w:t>Wiki.dish.quality.txt</w:t>
       </w:r>
       <w:r>
         <w:rPr>
@@ -1508,15 +1397,47 @@
       </w:r>
     </w:p>
     <w:p>
+      <w:pPr>
+        <w:spacing w:after="120"/>
+        <w:rPr>
+          <w:rStyle w:val="Heading2Char"/>
+        </w:rPr>
+      </w:pPr>
       <w:proofErr w:type="spellStart"/>
       <w:r>
+        <w:rPr>
+          <w:rStyle w:val="Heading2Char"/>
+        </w:rPr>
         <w:t>SegPhrase</w:t>
       </w:r>
       <w:proofErr w:type="spellEnd"/>
     </w:p>
     <w:p>
+      <w:pPr>
+        <w:spacing w:after="120"/>
+        <w:rPr>
+          <w:rFonts w:eastAsia="Times New Roman" w:cstheme="minorHAnsi"/>
+          <w:color w:val="373A3C"/>
+          <w:sz w:val="22"/>
+          <w:szCs w:val="22"/>
+          <w:shd w:val="clear" w:color="auto" w:fill="FAFAFA"/>
+        </w:rPr>
+      </w:pPr>
+      <w:bookmarkStart w:id="0" w:name="_GoBack"/>
+      <w:bookmarkEnd w:id="0"/>
+    </w:p>
+    <w:p>
+      <w:pPr>
+        <w:spacing w:after="120"/>
+        <w:rPr>
+          <w:rStyle w:val="Heading2Char"/>
+        </w:rPr>
+      </w:pPr>
       <w:proofErr w:type="spellStart"/>
       <w:r>
+        <w:rPr>
+          <w:rStyle w:val="Heading2Char"/>
+        </w:rPr>
         <w:t>AutoPhrase</w:t>
       </w:r>
       <w:proofErr w:type="spellEnd"/>
@@ -1529,14 +1450,12 @@
       <w:r>
         <w:t>Discussion</w:t>
       </w:r>
-      <w:bookmarkStart w:id="0" w:name="_GoBack"/>
-      <w:bookmarkEnd w:id="0"/>
     </w:p>
     <w:p/>
     <w:p/>
     <w:p/>
     <w:p>
-      <w:hyperlink r:id="rId8" w:history="1">
+      <w:hyperlink r:id="rId9" w:history="1">
         <w:r>
           <w:rPr>
             <w:rStyle w:val="Hyperlink"/>
@@ -2892,7 +2811,7 @@
 </file>
 
 <file path=customXml/itemProps1.xml><?xml version="1.0" encoding="utf-8"?>
-<ds:datastoreItem xmlns:ds="http://schemas.openxmlformats.org/officeDocument/2006/customXml" ds:itemID="{5E917292-0563-EA45-97A8-32A1732F8390}">
+<ds:datastoreItem xmlns:ds="http://schemas.openxmlformats.org/officeDocument/2006/customXml" ds:itemID="{3B7B4A57-D38C-AB47-A12B-D5CBD0DA576F}">
   <ds:schemaRefs>
     <ds:schemaRef ds:uri="http://schemas.openxmlformats.org/officeDocument/2006/bibliography"/>
   </ds:schemaRefs>

</xml_diff>

<commit_message>
Done task3 and submitted
</commit_message>
<xml_diff>
--- a/task3/task3 report.docx
+++ b/task3/task3 report.docx
@@ -4,7 +4,7 @@
   <w:body>
     <w:p>
       <w:pPr>
-        <w:pStyle w:val="Heading1"/>
+        <w:pStyle w:val="1"/>
         <w:jc w:val="center"/>
         <w:rPr>
           <w:color w:val="auto"/>
@@ -50,7 +50,7 @@
     </w:p>
     <w:p>
       <w:pPr>
-        <w:pStyle w:val="Heading1"/>
+        <w:pStyle w:val="1"/>
         <w:spacing w:before="120" w:after="120"/>
       </w:pPr>
       <w:r>
@@ -100,11 +100,10 @@
         </w:rPr>
         <w:t xml:space="preserve">For comparison, two approaches: </w:t>
       </w:r>
-      <w:hyperlink r:id="rId6" w:history="1">
-        <w:proofErr w:type="spellStart"/>
+      <w:hyperlink r:id="rId8" w:history="1">
         <w:r>
           <w:rPr>
-            <w:rStyle w:val="Hyperlink"/>
+            <w:rStyle w:val="a3"/>
             <w:rFonts w:eastAsia="Times New Roman" w:cstheme="minorHAnsi"/>
             <w:sz w:val="22"/>
             <w:szCs w:val="22"/>
@@ -112,7 +111,6 @@
           </w:rPr>
           <w:t>SegPhrase</w:t>
         </w:r>
-        <w:proofErr w:type="spellEnd"/>
       </w:hyperlink>
       <w:r>
         <w:rPr>
@@ -124,11 +122,10 @@
         </w:rPr>
         <w:t xml:space="preserve"> and </w:t>
       </w:r>
-      <w:hyperlink r:id="rId7" w:history="1">
-        <w:proofErr w:type="spellStart"/>
+      <w:hyperlink r:id="rId9" w:history="1">
         <w:r>
           <w:rPr>
-            <w:rStyle w:val="Hyperlink"/>
+            <w:rStyle w:val="a3"/>
             <w:rFonts w:eastAsia="Times New Roman" w:cstheme="minorHAnsi"/>
             <w:sz w:val="22"/>
             <w:szCs w:val="22"/>
@@ -136,7 +133,6 @@
           </w:rPr>
           <w:t>AutoPhrase</w:t>
         </w:r>
-        <w:proofErr w:type="spellEnd"/>
       </w:hyperlink>
       <w:r>
         <w:rPr>
@@ -394,7 +390,7 @@
     </w:p>
     <w:p>
       <w:pPr>
-        <w:pStyle w:val="Heading1"/>
+        <w:pStyle w:val="1"/>
         <w:spacing w:before="120" w:after="120"/>
       </w:pPr>
       <w:r>
@@ -403,7 +399,7 @@
     </w:p>
     <w:p>
       <w:pPr>
-        <w:pStyle w:val="Heading2"/>
+        <w:pStyle w:val="2"/>
         <w:spacing w:after="120"/>
         <w:rPr>
           <w:shd w:val="clear" w:color="auto" w:fill="FAFAFA"/>
@@ -528,7 +524,7 @@
       </w:pPr>
       <w:r>
         <w:rPr>
-          <w:rStyle w:val="Heading2Char"/>
+          <w:rStyle w:val="20"/>
         </w:rPr>
         <w:t>Tagging</w:t>
       </w:r>
@@ -663,7 +659,7 @@
     </w:p>
     <w:p>
       <w:pPr>
-        <w:pStyle w:val="ListParagraph"/>
+        <w:pStyle w:val="a5"/>
         <w:numPr>
           <w:ilvl w:val="0"/>
           <w:numId w:val="4"/>
@@ -678,7 +674,6 @@
         </w:rPr>
       </w:pPr>
       <w:proofErr w:type="spellStart"/>
-      <w:proofErr w:type="gramStart"/>
       <w:r>
         <w:rPr>
           <w:rFonts w:eastAsia="Times New Roman" w:cstheme="minorHAnsi"/>
@@ -691,7 +686,6 @@
         <w:t>Chinese.updated.label</w:t>
       </w:r>
       <w:proofErr w:type="spellEnd"/>
-      <w:proofErr w:type="gramEnd"/>
       <w:r>
         <w:rPr>
           <w:rFonts w:eastAsia="Times New Roman" w:cstheme="minorHAnsi"/>
@@ -705,7 +699,7 @@
     </w:p>
     <w:p>
       <w:pPr>
-        <w:pStyle w:val="ListParagraph"/>
+        <w:pStyle w:val="a5"/>
         <w:numPr>
           <w:ilvl w:val="1"/>
           <w:numId w:val="4"/>
@@ -747,7 +741,7 @@
           <w:szCs w:val="22"/>
           <w:shd w:val="clear" w:color="auto" w:fill="FAFAFA"/>
         </w:rPr>
-        <w:t xml:space="preserve">.g., </w:t>
+        <w:t xml:space="preserve">.g., los </w:t>
       </w:r>
       <w:proofErr w:type="spellStart"/>
       <w:r>
@@ -758,7 +752,7 @@
           <w:szCs w:val="22"/>
           <w:shd w:val="clear" w:color="auto" w:fill="FAFAFA"/>
         </w:rPr>
-        <w:t>los</w:t>
+        <w:t>angeles</w:t>
       </w:r>
       <w:proofErr w:type="spellEnd"/>
       <w:r>
@@ -769,34 +763,12 @@
           <w:szCs w:val="22"/>
           <w:shd w:val="clear" w:color="auto" w:fill="FAFAFA"/>
         </w:rPr>
-        <w:t xml:space="preserve"> </w:t>
-      </w:r>
-      <w:proofErr w:type="spellStart"/>
-      <w:r>
-        <w:rPr>
-          <w:rFonts w:eastAsia="Times New Roman" w:cstheme="minorHAnsi"/>
-          <w:color w:val="373A3C"/>
-          <w:sz w:val="22"/>
-          <w:szCs w:val="22"/>
-          <w:shd w:val="clear" w:color="auto" w:fill="FAFAFA"/>
-        </w:rPr>
-        <w:t>angeles</w:t>
-      </w:r>
-      <w:proofErr w:type="spellEnd"/>
-      <w:r>
-        <w:rPr>
-          <w:rFonts w:eastAsia="Times New Roman" w:cstheme="minorHAnsi"/>
-          <w:color w:val="373A3C"/>
-          <w:sz w:val="22"/>
-          <w:szCs w:val="22"/>
-          <w:shd w:val="clear" w:color="auto" w:fill="FAFAFA"/>
-        </w:rPr>
         <w:t>, soft serve.</w:t>
       </w:r>
     </w:p>
     <w:p>
       <w:pPr>
-        <w:pStyle w:val="ListParagraph"/>
+        <w:pStyle w:val="a5"/>
         <w:numPr>
           <w:ilvl w:val="1"/>
           <w:numId w:val="4"/>
@@ -975,7 +947,7 @@
     </w:p>
     <w:p>
       <w:pPr>
-        <w:pStyle w:val="ListParagraph"/>
+        <w:pStyle w:val="a5"/>
         <w:numPr>
           <w:ilvl w:val="0"/>
           <w:numId w:val="4"/>
@@ -990,7 +962,6 @@
         </w:rPr>
       </w:pPr>
       <w:proofErr w:type="spellStart"/>
-      <w:proofErr w:type="gramStart"/>
       <w:r>
         <w:rPr>
           <w:rFonts w:eastAsia="Times New Roman" w:cstheme="minorHAnsi"/>
@@ -1000,19 +971,7 @@
           <w:szCs w:val="22"/>
           <w:shd w:val="clear" w:color="auto" w:fill="FAFAFA"/>
         </w:rPr>
-        <w:t>Chinese.update.plus</w:t>
-      </w:r>
-      <w:proofErr w:type="gramEnd"/>
-      <w:r>
-        <w:rPr>
-          <w:rFonts w:eastAsia="Times New Roman" w:cstheme="minorHAnsi"/>
-          <w:i/>
-          <w:color w:val="373A3C"/>
-          <w:sz w:val="22"/>
-          <w:szCs w:val="22"/>
-          <w:shd w:val="clear" w:color="auto" w:fill="FAFAFA"/>
-        </w:rPr>
-        <w:t>.label</w:t>
+        <w:t>Chinese.update.plus.label</w:t>
       </w:r>
       <w:proofErr w:type="spellEnd"/>
       <w:r>
@@ -1028,7 +987,7 @@
     </w:p>
     <w:p>
       <w:pPr>
-        <w:pStyle w:val="ListParagraph"/>
+        <w:pStyle w:val="a5"/>
         <w:numPr>
           <w:ilvl w:val="1"/>
           <w:numId w:val="4"/>
@@ -1063,7 +1022,6 @@
         <w:t xml:space="preserve">sed on </w:t>
       </w:r>
       <w:proofErr w:type="spellStart"/>
-      <w:proofErr w:type="gramStart"/>
       <w:r>
         <w:rPr>
           <w:rFonts w:eastAsia="Times New Roman" w:cstheme="minorHAnsi"/>
@@ -1076,16 +1034,35 @@
         <w:t>Chinese.updated.label</w:t>
       </w:r>
       <w:proofErr w:type="spellEnd"/>
-      <w:proofErr w:type="gramEnd"/>
-      <w:r>
-        <w:rPr>
-          <w:rFonts w:eastAsia="Times New Roman" w:cstheme="minorHAnsi"/>
-          <w:color w:val="373A3C"/>
-          <w:sz w:val="22"/>
-          <w:szCs w:val="22"/>
-          <w:shd w:val="clear" w:color="auto" w:fill="FAFAFA"/>
-        </w:rPr>
-        <w:t xml:space="preserve">, we added 26 new positive dish name phrases. These phrases are mined by </w:t>
+      <w:r>
+        <w:rPr>
+          <w:rFonts w:eastAsia="Times New Roman" w:cstheme="minorHAnsi"/>
+          <w:color w:val="373A3C"/>
+          <w:sz w:val="22"/>
+          <w:szCs w:val="22"/>
+          <w:shd w:val="clear" w:color="auto" w:fill="FAFAFA"/>
+        </w:rPr>
+        <w:t xml:space="preserve">, we added 26 new positive dish name phrases. These phrases are mined </w:t>
+      </w:r>
+      <w:r>
+        <w:rPr>
+          <w:rFonts w:eastAsia="Times New Roman" w:cstheme="minorHAnsi"/>
+          <w:color w:val="373A3C"/>
+          <w:sz w:val="22"/>
+          <w:szCs w:val="22"/>
+          <w:shd w:val="clear" w:color="auto" w:fill="FAFAFA"/>
+        </w:rPr>
+        <w:t>from</w:t>
+      </w:r>
+      <w:r>
+        <w:rPr>
+          <w:rFonts w:eastAsia="Times New Roman" w:cstheme="minorHAnsi"/>
+          <w:color w:val="373A3C"/>
+          <w:sz w:val="22"/>
+          <w:szCs w:val="22"/>
+          <w:shd w:val="clear" w:color="auto" w:fill="FAFAFA"/>
+        </w:rPr>
+        <w:t xml:space="preserve"> </w:t>
       </w:r>
       <w:proofErr w:type="spellStart"/>
       <w:r>
@@ -1107,25 +1084,35 @@
           <w:szCs w:val="22"/>
           <w:shd w:val="clear" w:color="auto" w:fill="FAFAFA"/>
         </w:rPr>
-        <w:t xml:space="preserve"> approach.</w:t>
+        <w:t>.</w:t>
+      </w:r>
+      <w:r>
+        <w:rPr>
+          <w:rFonts w:eastAsia="Times New Roman" w:cstheme="minorHAnsi"/>
+          <w:color w:val="373A3C"/>
+          <w:sz w:val="22"/>
+          <w:szCs w:val="22"/>
+          <w:shd w:val="clear" w:color="auto" w:fill="FAFAFA"/>
+        </w:rPr>
+        <w:t xml:space="preserve"> Note: adding negative samples don’t seem to improve the results.</w:t>
       </w:r>
     </w:p>
     <w:p>
       <w:pPr>
         <w:spacing w:after="120"/>
         <w:rPr>
-          <w:rStyle w:val="Heading2Char"/>
-        </w:rPr>
-      </w:pPr>
-      <w:r>
-        <w:rPr>
-          <w:rStyle w:val="Heading2Char"/>
+          <w:rStyle w:val="20"/>
+        </w:rPr>
+      </w:pPr>
+      <w:r>
+        <w:rPr>
+          <w:rStyle w:val="20"/>
         </w:rPr>
         <w:t xml:space="preserve">Dish Name </w:t>
       </w:r>
       <w:r>
         <w:rPr>
-          <w:rStyle w:val="Heading2Char"/>
+          <w:rStyle w:val="20"/>
         </w:rPr>
         <w:t>Knowledge Base</w:t>
       </w:r>
@@ -1221,6 +1208,16 @@
           <w:szCs w:val="22"/>
           <w:shd w:val="clear" w:color="auto" w:fill="FAFAFA"/>
         </w:rPr>
+        <w:t xml:space="preserve"> or other trusted sources</w:t>
+      </w:r>
+      <w:r>
+        <w:rPr>
+          <w:rFonts w:eastAsia="Times New Roman" w:cstheme="minorHAnsi"/>
+          <w:color w:val="373A3C"/>
+          <w:sz w:val="22"/>
+          <w:szCs w:val="22"/>
+          <w:shd w:val="clear" w:color="auto" w:fill="FAFAFA"/>
+        </w:rPr>
         <w:t xml:space="preserve">. Since we are mining dish names, </w:t>
       </w:r>
       <w:r>
@@ -1233,10 +1230,10 @@
         </w:rPr>
         <w:t xml:space="preserve">we find 132 Chinese dish names from </w:t>
       </w:r>
-      <w:hyperlink r:id="rId8" w:history="1">
+      <w:hyperlink r:id="rId10" w:history="1">
         <w:r>
           <w:rPr>
-            <w:rStyle w:val="Hyperlink"/>
+            <w:rStyle w:val="a3"/>
             <w:rFonts w:eastAsia="Times New Roman" w:cstheme="minorHAnsi"/>
             <w:sz w:val="22"/>
             <w:szCs w:val="22"/>
@@ -1258,7 +1255,7 @@
     </w:p>
     <w:p>
       <w:pPr>
-        <w:pStyle w:val="ListParagraph"/>
+        <w:pStyle w:val="a5"/>
         <w:numPr>
           <w:ilvl w:val="0"/>
           <w:numId w:val="5"/>
@@ -1281,7 +1278,18 @@
           <w:szCs w:val="22"/>
           <w:shd w:val="clear" w:color="auto" w:fill="FAFAFA"/>
         </w:rPr>
-        <w:t>Dish.quality.txt</w:t>
+        <w:t>Chinese_dish_quality</w:t>
+      </w:r>
+      <w:r>
+        <w:rPr>
+          <w:rFonts w:eastAsia="Times New Roman" w:cstheme="minorHAnsi"/>
+          <w:i/>
+          <w:color w:val="373A3C"/>
+          <w:sz w:val="22"/>
+          <w:szCs w:val="22"/>
+          <w:shd w:val="clear" w:color="auto" w:fill="FAFAFA"/>
+        </w:rPr>
+        <w:t>.txt</w:t>
       </w:r>
       <w:r>
         <w:rPr>
@@ -1296,7 +1304,7 @@
     </w:p>
     <w:p>
       <w:pPr>
-        <w:pStyle w:val="ListParagraph"/>
+        <w:pStyle w:val="a5"/>
         <w:numPr>
           <w:ilvl w:val="0"/>
           <w:numId w:val="5"/>
@@ -1319,7 +1327,18 @@
           <w:szCs w:val="22"/>
           <w:shd w:val="clear" w:color="auto" w:fill="FAFAFA"/>
         </w:rPr>
-        <w:t>Wiki.dish.quality.txt</w:t>
+        <w:t>wiki_chinese_dish_quality</w:t>
+      </w:r>
+      <w:r>
+        <w:rPr>
+          <w:rFonts w:eastAsia="Times New Roman" w:cstheme="minorHAnsi"/>
+          <w:i/>
+          <w:color w:val="373A3C"/>
+          <w:sz w:val="22"/>
+          <w:szCs w:val="22"/>
+          <w:shd w:val="clear" w:color="auto" w:fill="FAFAFA"/>
+        </w:rPr>
+        <w:t>.txt</w:t>
       </w:r>
       <w:r>
         <w:rPr>
@@ -1386,7 +1405,7 @@
     </w:p>
     <w:p>
       <w:pPr>
-        <w:pStyle w:val="Heading1"/>
+        <w:pStyle w:val="1"/>
         <w:spacing w:before="120" w:after="120"/>
       </w:pPr>
       <w:r>
@@ -1400,13 +1419,13 @@
       <w:pPr>
         <w:spacing w:after="120"/>
         <w:rPr>
-          <w:rStyle w:val="Heading2Char"/>
+          <w:rStyle w:val="20"/>
         </w:rPr>
       </w:pPr>
       <w:proofErr w:type="spellStart"/>
       <w:r>
         <w:rPr>
-          <w:rStyle w:val="Heading2Char"/>
+          <w:rStyle w:val="20"/>
         </w:rPr>
         <w:t>SegPhrase</w:t>
       </w:r>
@@ -1416,60 +1435,1557 @@
       <w:pPr>
         <w:spacing w:after="120"/>
         <w:rPr>
-          <w:rFonts w:eastAsia="Times New Roman" w:cstheme="minorHAnsi"/>
-          <w:color w:val="373A3C"/>
-          <w:sz w:val="22"/>
-          <w:szCs w:val="22"/>
-          <w:shd w:val="clear" w:color="auto" w:fill="FAFAFA"/>
-        </w:rPr>
-      </w:pPr>
+          <w:rFonts w:cstheme="minorHAnsi"/>
+          <w:color w:val="373A3C"/>
+          <w:sz w:val="22"/>
+          <w:szCs w:val="22"/>
+          <w:shd w:val="clear" w:color="auto" w:fill="FAFAFA"/>
+        </w:rPr>
+      </w:pPr>
+      <w:proofErr w:type="spellStart"/>
+      <w:r>
+        <w:rPr>
+          <w:rFonts w:cstheme="minorHAnsi" w:hint="eastAsia"/>
+          <w:color w:val="373A3C"/>
+          <w:sz w:val="22"/>
+          <w:szCs w:val="22"/>
+          <w:shd w:val="clear" w:color="auto" w:fill="FAFAFA"/>
+        </w:rPr>
+        <w:t>S</w:t>
+      </w:r>
+      <w:r>
+        <w:rPr>
+          <w:rFonts w:cstheme="minorHAnsi"/>
+          <w:color w:val="373A3C"/>
+          <w:sz w:val="22"/>
+          <w:szCs w:val="22"/>
+          <w:shd w:val="clear" w:color="auto" w:fill="FAFAFA"/>
+        </w:rPr>
+        <w:t>egPhrase</w:t>
+      </w:r>
+      <w:proofErr w:type="spellEnd"/>
+      <w:r>
+        <w:rPr>
+          <w:rFonts w:cstheme="minorHAnsi"/>
+          <w:color w:val="373A3C"/>
+          <w:sz w:val="22"/>
+          <w:szCs w:val="22"/>
+          <w:shd w:val="clear" w:color="auto" w:fill="FAFAFA"/>
+        </w:rPr>
+        <w:t xml:space="preserve"> was run with following parameters,</w:t>
+      </w:r>
+    </w:p>
+    <w:p>
+      <w:pPr>
+        <w:pStyle w:val="a5"/>
+        <w:numPr>
+          <w:ilvl w:val="0"/>
+          <w:numId w:val="6"/>
+        </w:numPr>
+        <w:spacing w:after="120"/>
+        <w:rPr>
+          <w:rFonts w:cstheme="minorHAnsi"/>
+          <w:color w:val="373A3C"/>
+          <w:sz w:val="22"/>
+          <w:szCs w:val="22"/>
+          <w:shd w:val="clear" w:color="auto" w:fill="FAFAFA"/>
+        </w:rPr>
+      </w:pPr>
+      <w:r>
+        <w:rPr>
+          <w:rFonts w:cstheme="minorHAnsi"/>
+          <w:color w:val="373A3C"/>
+          <w:sz w:val="22"/>
+          <w:szCs w:val="22"/>
+          <w:shd w:val="clear" w:color="auto" w:fill="FAFAFA"/>
+        </w:rPr>
+        <w:t>SUPPORT_THRESHOLD=10</w:t>
+      </w:r>
+      <w:r>
+        <w:rPr>
+          <w:rFonts w:cstheme="minorHAnsi" w:hint="eastAsia"/>
+          <w:color w:val="373A3C"/>
+          <w:sz w:val="22"/>
+          <w:szCs w:val="22"/>
+          <w:shd w:val="clear" w:color="auto" w:fill="FAFAFA"/>
+        </w:rPr>
+        <w:t xml:space="preserve"> </w:t>
+      </w:r>
+    </w:p>
+    <w:p>
+      <w:pPr>
+        <w:pStyle w:val="a5"/>
+        <w:numPr>
+          <w:ilvl w:val="0"/>
+          <w:numId w:val="6"/>
+        </w:numPr>
+        <w:spacing w:after="120"/>
+        <w:rPr>
+          <w:rFonts w:cstheme="minorHAnsi"/>
+          <w:color w:val="373A3C"/>
+          <w:sz w:val="22"/>
+          <w:szCs w:val="22"/>
+          <w:shd w:val="clear" w:color="auto" w:fill="FAFAFA"/>
+        </w:rPr>
+      </w:pPr>
+      <w:r>
+        <w:rPr>
+          <w:rFonts w:cstheme="minorHAnsi"/>
+          <w:color w:val="373A3C"/>
+          <w:sz w:val="22"/>
+          <w:szCs w:val="22"/>
+          <w:shd w:val="clear" w:color="auto" w:fill="FAFAFA"/>
+        </w:rPr>
+        <w:t>DISCARD_RATIO=0.00</w:t>
+      </w:r>
+    </w:p>
+    <w:p>
+      <w:pPr>
+        <w:pStyle w:val="a5"/>
+        <w:numPr>
+          <w:ilvl w:val="0"/>
+          <w:numId w:val="6"/>
+        </w:numPr>
+        <w:spacing w:after="120"/>
+        <w:rPr>
+          <w:rFonts w:cstheme="minorHAnsi"/>
+          <w:color w:val="373A3C"/>
+          <w:sz w:val="22"/>
+          <w:szCs w:val="22"/>
+          <w:shd w:val="clear" w:color="auto" w:fill="FAFAFA"/>
+        </w:rPr>
+      </w:pPr>
+      <w:r>
+        <w:rPr>
+          <w:rFonts w:cstheme="minorHAnsi"/>
+          <w:color w:val="373A3C"/>
+          <w:sz w:val="22"/>
+          <w:szCs w:val="22"/>
+          <w:shd w:val="clear" w:color="auto" w:fill="FAFAFA"/>
+        </w:rPr>
+        <w:t>MAX_ITERATION=5</w:t>
+      </w:r>
+    </w:p>
+    <w:p>
+      <w:pPr>
+        <w:pStyle w:val="a5"/>
+        <w:numPr>
+          <w:ilvl w:val="0"/>
+          <w:numId w:val="6"/>
+        </w:numPr>
+        <w:spacing w:after="120"/>
+        <w:rPr>
+          <w:rFonts w:cstheme="minorHAnsi"/>
+          <w:color w:val="373A3C"/>
+          <w:sz w:val="22"/>
+          <w:szCs w:val="22"/>
+          <w:shd w:val="clear" w:color="auto" w:fill="FAFAFA"/>
+        </w:rPr>
+      </w:pPr>
+      <w:r>
+        <w:rPr>
+          <w:rFonts w:cstheme="minorHAnsi"/>
+          <w:color w:val="373A3C"/>
+          <w:sz w:val="22"/>
+          <w:szCs w:val="22"/>
+          <w:shd w:val="clear" w:color="auto" w:fill="FAFAFA"/>
+        </w:rPr>
+        <w:t>ALPHA=0.85</w:t>
+      </w:r>
+    </w:p>
+    <w:p>
+      <w:pPr>
+        <w:pStyle w:val="a5"/>
+        <w:numPr>
+          <w:ilvl w:val="0"/>
+          <w:numId w:val="6"/>
+        </w:numPr>
+        <w:spacing w:after="120"/>
+        <w:rPr>
+          <w:rFonts w:cstheme="minorHAnsi"/>
+          <w:color w:val="373A3C"/>
+          <w:sz w:val="22"/>
+          <w:szCs w:val="22"/>
+          <w:shd w:val="clear" w:color="auto" w:fill="FAFAFA"/>
+        </w:rPr>
+      </w:pPr>
+      <w:r>
+        <w:rPr>
+          <w:rFonts w:cstheme="minorHAnsi"/>
+          <w:color w:val="373A3C"/>
+          <w:sz w:val="22"/>
+          <w:szCs w:val="22"/>
+          <w:shd w:val="clear" w:color="auto" w:fill="FAFAFA"/>
+        </w:rPr>
+        <w:t>WORDNET_NOUN=0</w:t>
+      </w:r>
+    </w:p>
+    <w:p>
+      <w:pPr>
+        <w:spacing w:after="120"/>
+      </w:pPr>
+      <w:r>
+        <w:rPr>
+          <w:rFonts w:cstheme="minorHAnsi" w:hint="eastAsia"/>
+          <w:color w:val="373A3C"/>
+          <w:sz w:val="22"/>
+          <w:szCs w:val="22"/>
+          <w:shd w:val="clear" w:color="auto" w:fill="FAFAFA"/>
+        </w:rPr>
+        <w:t>S</w:t>
+      </w:r>
+      <w:r>
+        <w:rPr>
+          <w:rFonts w:cstheme="minorHAnsi"/>
+          <w:color w:val="373A3C"/>
+          <w:sz w:val="22"/>
+          <w:szCs w:val="22"/>
+          <w:shd w:val="clear" w:color="auto" w:fill="FAFAFA"/>
+        </w:rPr>
+        <w:t xml:space="preserve">ee </w:t>
+      </w:r>
+      <w:hyperlink r:id="rId11" w:history="1">
+        <w:r>
+          <w:rPr>
+            <w:rStyle w:val="a3"/>
+          </w:rPr>
+          <w:t>https://github.com/shangjingbo1226/SegPhrase</w:t>
+        </w:r>
+      </w:hyperlink>
+      <w:r>
+        <w:t xml:space="preserve"> for explanations on these parameters.</w:t>
+      </w:r>
+    </w:p>
+    <w:p>
+      <w:pPr>
+        <w:spacing w:after="120"/>
+      </w:pPr>
+      <w:r>
+        <w:rPr>
+          <w:rFonts w:hint="eastAsia"/>
+        </w:rPr>
+        <w:t>3</w:t>
+      </w:r>
+      <w:r>
+        <w:t xml:space="preserve"> label</w:t>
+      </w:r>
+      <w:r>
+        <w:t xml:space="preserve"> files</w:t>
+      </w:r>
+      <w:r>
+        <w:t xml:space="preserve"> are used</w:t>
+      </w:r>
+      <w:r>
+        <w:t xml:space="preserve"> to mine </w:t>
+      </w:r>
+      <w:r>
+        <w:t xml:space="preserve">new </w:t>
+      </w:r>
+      <w:r>
+        <w:t>Chinese dish names.</w:t>
+      </w:r>
+    </w:p>
+    <w:p>
+      <w:pPr>
+        <w:pStyle w:val="a5"/>
+        <w:numPr>
+          <w:ilvl w:val="0"/>
+          <w:numId w:val="7"/>
+        </w:numPr>
+        <w:spacing w:after="120"/>
+        <w:rPr>
+          <w:rFonts w:cstheme="minorHAnsi"/>
+          <w:color w:val="373A3C"/>
+          <w:sz w:val="22"/>
+          <w:szCs w:val="22"/>
+          <w:shd w:val="clear" w:color="auto" w:fill="FAFAFA"/>
+        </w:rPr>
+      </w:pPr>
+      <w:proofErr w:type="spellStart"/>
+      <w:r>
+        <w:rPr>
+          <w:rFonts w:cstheme="minorHAnsi"/>
+          <w:color w:val="373A3C"/>
+          <w:sz w:val="22"/>
+          <w:szCs w:val="22"/>
+          <w:shd w:val="clear" w:color="auto" w:fill="FAFAFA"/>
+        </w:rPr>
+        <w:t>Chinese.label</w:t>
+      </w:r>
+      <w:proofErr w:type="spellEnd"/>
+      <w:r>
+        <w:rPr>
+          <w:rFonts w:cstheme="minorHAnsi" w:hint="eastAsia"/>
+          <w:color w:val="373A3C"/>
+          <w:sz w:val="22"/>
+          <w:szCs w:val="22"/>
+          <w:shd w:val="clear" w:color="auto" w:fill="FAFAFA"/>
+        </w:rPr>
+        <w:t>:</w:t>
+      </w:r>
+      <w:r>
+        <w:rPr>
+          <w:rFonts w:cstheme="minorHAnsi"/>
+          <w:color w:val="373A3C"/>
+          <w:sz w:val="22"/>
+          <w:szCs w:val="22"/>
+          <w:shd w:val="clear" w:color="auto" w:fill="FAFAFA"/>
+        </w:rPr>
+        <w:t xml:space="preserve"> </w:t>
+      </w:r>
+      <w:r>
+        <w:rPr>
+          <w:rFonts w:cstheme="minorHAnsi"/>
+          <w:color w:val="373A3C"/>
+          <w:sz w:val="22"/>
+          <w:szCs w:val="22"/>
+          <w:shd w:val="clear" w:color="auto" w:fill="FAFAFA"/>
+        </w:rPr>
+        <w:t>the provided/original label file. S</w:t>
+      </w:r>
+      <w:r>
+        <w:rPr>
+          <w:rFonts w:cstheme="minorHAnsi"/>
+          <w:color w:val="373A3C"/>
+          <w:sz w:val="22"/>
+          <w:szCs w:val="22"/>
+          <w:shd w:val="clear" w:color="auto" w:fill="FAFAFA"/>
+        </w:rPr>
+        <w:t xml:space="preserve">hown as </w:t>
+      </w:r>
+      <w:proofErr w:type="spellStart"/>
+      <w:r>
+        <w:rPr>
+          <w:rFonts w:cstheme="minorHAnsi"/>
+          <w:b/>
+          <w:bCs/>
+          <w:color w:val="373A3C"/>
+          <w:sz w:val="22"/>
+          <w:szCs w:val="22"/>
+          <w:shd w:val="clear" w:color="auto" w:fill="FAFAFA"/>
+        </w:rPr>
+        <w:t>Seg.Chinese</w:t>
+      </w:r>
+      <w:proofErr w:type="spellEnd"/>
+    </w:p>
+    <w:p>
+      <w:pPr>
+        <w:pStyle w:val="a5"/>
+        <w:numPr>
+          <w:ilvl w:val="0"/>
+          <w:numId w:val="7"/>
+        </w:numPr>
+        <w:spacing w:after="120"/>
+        <w:rPr>
+          <w:rFonts w:cstheme="minorHAnsi"/>
+          <w:color w:val="373A3C"/>
+          <w:sz w:val="22"/>
+          <w:szCs w:val="22"/>
+          <w:shd w:val="clear" w:color="auto" w:fill="FAFAFA"/>
+        </w:rPr>
+      </w:pPr>
+      <w:proofErr w:type="spellStart"/>
+      <w:r>
+        <w:rPr>
+          <w:rFonts w:eastAsia="Times New Roman" w:cstheme="minorHAnsi"/>
+          <w:i/>
+          <w:color w:val="373A3C"/>
+          <w:sz w:val="22"/>
+          <w:szCs w:val="22"/>
+          <w:shd w:val="clear" w:color="auto" w:fill="FAFAFA"/>
+        </w:rPr>
+        <w:t>Chinese.updated.label</w:t>
+      </w:r>
+      <w:proofErr w:type="spellEnd"/>
+      <w:r>
+        <w:rPr>
+          <w:rFonts w:cstheme="minorHAnsi"/>
+          <w:b/>
+          <w:bCs/>
+          <w:color w:val="373A3C"/>
+          <w:sz w:val="22"/>
+          <w:szCs w:val="22"/>
+          <w:shd w:val="clear" w:color="auto" w:fill="FAFAFA"/>
+        </w:rPr>
+        <w:t xml:space="preserve"> </w:t>
+      </w:r>
+      <w:r>
+        <w:rPr>
+          <w:rFonts w:cstheme="minorHAnsi"/>
+          <w:color w:val="373A3C"/>
+          <w:sz w:val="22"/>
+          <w:szCs w:val="22"/>
+          <w:shd w:val="clear" w:color="auto" w:fill="FAFAFA"/>
+        </w:rPr>
+        <w:t xml:space="preserve">: </w:t>
+      </w:r>
+      <w:r>
+        <w:rPr>
+          <w:rFonts w:cstheme="minorHAnsi"/>
+          <w:color w:val="373A3C"/>
+          <w:sz w:val="22"/>
+          <w:szCs w:val="22"/>
+          <w:shd w:val="clear" w:color="auto" w:fill="FAFAFA"/>
+        </w:rPr>
+        <w:t>S</w:t>
+      </w:r>
+      <w:r>
+        <w:rPr>
+          <w:rFonts w:cstheme="minorHAnsi"/>
+          <w:color w:val="373A3C"/>
+          <w:sz w:val="22"/>
+          <w:szCs w:val="22"/>
+          <w:shd w:val="clear" w:color="auto" w:fill="FAFAFA"/>
+        </w:rPr>
+        <w:t>how</w:t>
+      </w:r>
+      <w:r>
+        <w:rPr>
+          <w:rFonts w:cstheme="minorHAnsi"/>
+          <w:color w:val="373A3C"/>
+          <w:sz w:val="22"/>
+          <w:szCs w:val="22"/>
+          <w:shd w:val="clear" w:color="auto" w:fill="FAFAFA"/>
+        </w:rPr>
+        <w:t>n</w:t>
+      </w:r>
+      <w:r>
+        <w:rPr>
+          <w:rFonts w:cstheme="minorHAnsi"/>
+          <w:color w:val="373A3C"/>
+          <w:sz w:val="22"/>
+          <w:szCs w:val="22"/>
+          <w:shd w:val="clear" w:color="auto" w:fill="FAFAFA"/>
+        </w:rPr>
+        <w:t xml:space="preserve"> as</w:t>
+      </w:r>
+      <w:r>
+        <w:rPr>
+          <w:rFonts w:cstheme="minorHAnsi"/>
+          <w:b/>
+          <w:bCs/>
+          <w:color w:val="373A3C"/>
+          <w:sz w:val="22"/>
+          <w:szCs w:val="22"/>
+          <w:shd w:val="clear" w:color="auto" w:fill="FAFAFA"/>
+        </w:rPr>
+        <w:t xml:space="preserve"> </w:t>
+      </w:r>
+      <w:proofErr w:type="spellStart"/>
+      <w:r>
+        <w:rPr>
+          <w:rFonts w:cstheme="minorHAnsi"/>
+          <w:b/>
+          <w:bCs/>
+          <w:color w:val="373A3C"/>
+          <w:sz w:val="22"/>
+          <w:szCs w:val="22"/>
+          <w:shd w:val="clear" w:color="auto" w:fill="FAFAFA"/>
+        </w:rPr>
+        <w:t>Seg.ChineseUpdated</w:t>
+      </w:r>
+      <w:proofErr w:type="spellEnd"/>
+    </w:p>
+    <w:p>
+      <w:pPr>
+        <w:pStyle w:val="a5"/>
+        <w:numPr>
+          <w:ilvl w:val="0"/>
+          <w:numId w:val="7"/>
+        </w:numPr>
+        <w:spacing w:after="120"/>
+        <w:rPr>
+          <w:rFonts w:cstheme="minorHAnsi"/>
+          <w:color w:val="373A3C"/>
+          <w:sz w:val="22"/>
+          <w:szCs w:val="22"/>
+          <w:shd w:val="clear" w:color="auto" w:fill="FAFAFA"/>
+        </w:rPr>
+      </w:pPr>
+      <w:proofErr w:type="spellStart"/>
+      <w:r>
+        <w:rPr>
+          <w:rFonts w:eastAsia="Times New Roman" w:cstheme="minorHAnsi"/>
+          <w:i/>
+          <w:color w:val="373A3C"/>
+          <w:sz w:val="22"/>
+          <w:szCs w:val="22"/>
+          <w:shd w:val="clear" w:color="auto" w:fill="FAFAFA"/>
+        </w:rPr>
+        <w:t>Chinese.update.plus.label</w:t>
+      </w:r>
+      <w:proofErr w:type="spellEnd"/>
+      <w:r>
+        <w:rPr>
+          <w:rFonts w:eastAsia="Times New Roman" w:cstheme="minorHAnsi"/>
+          <w:iCs/>
+          <w:color w:val="373A3C"/>
+          <w:sz w:val="22"/>
+          <w:szCs w:val="22"/>
+          <w:shd w:val="clear" w:color="auto" w:fill="FAFAFA"/>
+        </w:rPr>
+        <w:t>:</w:t>
+      </w:r>
+      <w:r>
+        <w:rPr>
+          <w:rFonts w:cstheme="minorHAnsi"/>
+          <w:b/>
+          <w:bCs/>
+          <w:color w:val="373A3C"/>
+          <w:sz w:val="22"/>
+          <w:szCs w:val="22"/>
+          <w:shd w:val="clear" w:color="auto" w:fill="FAFAFA"/>
+        </w:rPr>
+        <w:t xml:space="preserve"> </w:t>
+      </w:r>
+      <w:r>
+        <w:rPr>
+          <w:rFonts w:cstheme="minorHAnsi"/>
+          <w:color w:val="373A3C"/>
+          <w:sz w:val="22"/>
+          <w:szCs w:val="22"/>
+          <w:shd w:val="clear" w:color="auto" w:fill="FAFAFA"/>
+        </w:rPr>
+        <w:t>S</w:t>
+      </w:r>
+      <w:r>
+        <w:rPr>
+          <w:rFonts w:cstheme="minorHAnsi"/>
+          <w:color w:val="373A3C"/>
+          <w:sz w:val="22"/>
+          <w:szCs w:val="22"/>
+          <w:shd w:val="clear" w:color="auto" w:fill="FAFAFA"/>
+        </w:rPr>
+        <w:t>hown as</w:t>
+      </w:r>
+      <w:r>
+        <w:rPr>
+          <w:rFonts w:cstheme="minorHAnsi"/>
+          <w:b/>
+          <w:bCs/>
+          <w:color w:val="373A3C"/>
+          <w:sz w:val="22"/>
+          <w:szCs w:val="22"/>
+          <w:shd w:val="clear" w:color="auto" w:fill="FAFAFA"/>
+        </w:rPr>
+        <w:t xml:space="preserve"> </w:t>
+      </w:r>
+      <w:proofErr w:type="spellStart"/>
+      <w:r>
+        <w:rPr>
+          <w:rFonts w:cstheme="minorHAnsi"/>
+          <w:b/>
+          <w:bCs/>
+          <w:color w:val="373A3C"/>
+          <w:sz w:val="22"/>
+          <w:szCs w:val="22"/>
+          <w:shd w:val="clear" w:color="auto" w:fill="FAFAFA"/>
+        </w:rPr>
+        <w:t>Seg.ChineseUpdated</w:t>
+      </w:r>
+      <w:proofErr w:type="spellEnd"/>
+      <w:r>
+        <w:rPr>
+          <w:rFonts w:cstheme="minorHAnsi"/>
+          <w:b/>
+          <w:bCs/>
+          <w:color w:val="373A3C"/>
+          <w:sz w:val="22"/>
+          <w:szCs w:val="22"/>
+          <w:shd w:val="clear" w:color="auto" w:fill="FAFAFA"/>
+        </w:rPr>
+        <w:t>+</w:t>
+      </w:r>
+    </w:p>
+    <w:p>
+      <w:pPr>
+        <w:spacing w:after="120"/>
+        <w:rPr>
+          <w:rStyle w:val="20"/>
+        </w:rPr>
+      </w:pPr>
+      <w:proofErr w:type="spellStart"/>
+      <w:r>
+        <w:rPr>
+          <w:rStyle w:val="20"/>
+        </w:rPr>
+        <w:lastRenderedPageBreak/>
+        <w:t>AutoPhrase</w:t>
+      </w:r>
+      <w:proofErr w:type="spellEnd"/>
+    </w:p>
+    <w:p>
+      <w:pPr>
+        <w:spacing w:after="120"/>
+        <w:rPr>
+          <w:rFonts w:cstheme="minorHAnsi"/>
+          <w:color w:val="373A3C"/>
+          <w:sz w:val="22"/>
+          <w:szCs w:val="22"/>
+          <w:shd w:val="clear" w:color="auto" w:fill="FAFAFA"/>
+        </w:rPr>
+      </w:pPr>
+      <w:proofErr w:type="spellStart"/>
+      <w:r>
+        <w:rPr>
+          <w:rFonts w:cstheme="minorHAnsi" w:hint="eastAsia"/>
+          <w:color w:val="373A3C"/>
+          <w:sz w:val="22"/>
+          <w:szCs w:val="22"/>
+          <w:shd w:val="clear" w:color="auto" w:fill="FAFAFA"/>
+        </w:rPr>
+        <w:t>A</w:t>
+      </w:r>
+      <w:r>
+        <w:rPr>
+          <w:rFonts w:cstheme="minorHAnsi"/>
+          <w:color w:val="373A3C"/>
+          <w:sz w:val="22"/>
+          <w:szCs w:val="22"/>
+          <w:shd w:val="clear" w:color="auto" w:fill="FAFAFA"/>
+        </w:rPr>
+        <w:t>utoPhrase</w:t>
+      </w:r>
+      <w:proofErr w:type="spellEnd"/>
+      <w:r>
+        <w:rPr>
+          <w:rFonts w:cstheme="minorHAnsi"/>
+          <w:color w:val="373A3C"/>
+          <w:sz w:val="22"/>
+          <w:szCs w:val="22"/>
+          <w:shd w:val="clear" w:color="auto" w:fill="FAFAFA"/>
+        </w:rPr>
+        <w:t xml:space="preserve"> was run with the following parameters</w:t>
+      </w:r>
+      <w:r>
+        <w:rPr>
+          <w:rFonts w:cstheme="minorHAnsi"/>
+          <w:color w:val="373A3C"/>
+          <w:sz w:val="22"/>
+          <w:szCs w:val="22"/>
+          <w:shd w:val="clear" w:color="auto" w:fill="FAFAFA"/>
+        </w:rPr>
+        <w:t>,</w:t>
+      </w:r>
+    </w:p>
+    <w:p>
+      <w:pPr>
+        <w:pStyle w:val="a5"/>
+        <w:numPr>
+          <w:ilvl w:val="0"/>
+          <w:numId w:val="8"/>
+        </w:numPr>
+        <w:spacing w:after="120"/>
+        <w:rPr>
+          <w:rFonts w:cstheme="minorHAnsi"/>
+          <w:color w:val="373A3C"/>
+          <w:sz w:val="22"/>
+          <w:szCs w:val="22"/>
+          <w:shd w:val="clear" w:color="auto" w:fill="FAFAFA"/>
+        </w:rPr>
+      </w:pPr>
+      <w:r>
+        <w:rPr>
+          <w:rFonts w:cstheme="minorHAnsi"/>
+          <w:color w:val="373A3C"/>
+          <w:sz w:val="22"/>
+          <w:szCs w:val="22"/>
+          <w:shd w:val="clear" w:color="auto" w:fill="FAFAFA"/>
+        </w:rPr>
+        <w:t>ENABLE_POS_TAGGING</w:t>
+      </w:r>
+      <w:r>
+        <w:rPr>
+          <w:rFonts w:cstheme="minorHAnsi"/>
+          <w:color w:val="373A3C"/>
+          <w:sz w:val="22"/>
+          <w:szCs w:val="22"/>
+          <w:shd w:val="clear" w:color="auto" w:fill="FAFAFA"/>
+        </w:rPr>
+        <w:t>=1</w:t>
+      </w:r>
+      <w:r>
+        <w:rPr>
+          <w:rFonts w:cstheme="minorHAnsi"/>
+          <w:color w:val="373A3C"/>
+          <w:sz w:val="22"/>
+          <w:szCs w:val="22"/>
+          <w:shd w:val="clear" w:color="auto" w:fill="FAFAFA"/>
+        </w:rPr>
+        <w:t xml:space="preserve">, </w:t>
+      </w:r>
+      <w:proofErr w:type="spellStart"/>
+      <w:r>
+        <w:rPr>
+          <w:rFonts w:cstheme="minorHAnsi"/>
+          <w:color w:val="373A3C"/>
+          <w:sz w:val="22"/>
+          <w:szCs w:val="22"/>
+          <w:shd w:val="clear" w:color="auto" w:fill="FAFAFA"/>
+        </w:rPr>
+        <w:t>AutoPhrase</w:t>
+      </w:r>
+      <w:proofErr w:type="spellEnd"/>
+      <w:r>
+        <w:rPr>
+          <w:rFonts w:cstheme="minorHAnsi"/>
+          <w:color w:val="373A3C"/>
+          <w:sz w:val="22"/>
+          <w:szCs w:val="22"/>
+          <w:shd w:val="clear" w:color="auto" w:fill="FAFAFA"/>
+        </w:rPr>
+        <w:t xml:space="preserve"> will utilize the POS tagging in the phrase mining.</w:t>
+      </w:r>
+    </w:p>
+    <w:p>
+      <w:pPr>
+        <w:pStyle w:val="a5"/>
+        <w:numPr>
+          <w:ilvl w:val="0"/>
+          <w:numId w:val="8"/>
+        </w:numPr>
+        <w:spacing w:after="120"/>
+        <w:rPr>
+          <w:rFonts w:cstheme="minorHAnsi"/>
+          <w:color w:val="373A3C"/>
+          <w:sz w:val="22"/>
+          <w:szCs w:val="22"/>
+          <w:shd w:val="clear" w:color="auto" w:fill="FAFAFA"/>
+        </w:rPr>
+      </w:pPr>
+      <w:r>
+        <w:rPr>
+          <w:rFonts w:cstheme="minorHAnsi"/>
+          <w:color w:val="373A3C"/>
+          <w:sz w:val="22"/>
+          <w:szCs w:val="22"/>
+          <w:shd w:val="clear" w:color="auto" w:fill="FAFAFA"/>
+        </w:rPr>
+        <w:t>MIN_SUP</w:t>
+      </w:r>
+      <w:r>
+        <w:rPr>
+          <w:rFonts w:cstheme="minorHAnsi"/>
+          <w:color w:val="373A3C"/>
+          <w:sz w:val="22"/>
+          <w:szCs w:val="22"/>
+          <w:shd w:val="clear" w:color="auto" w:fill="FAFAFA"/>
+        </w:rPr>
+        <w:t>=10, a</w:t>
+      </w:r>
+      <w:r>
+        <w:rPr>
+          <w:rFonts w:cstheme="minorHAnsi"/>
+          <w:color w:val="373A3C"/>
+          <w:sz w:val="22"/>
+          <w:szCs w:val="22"/>
+          <w:shd w:val="clear" w:color="auto" w:fill="FAFAFA"/>
+        </w:rPr>
+        <w:t xml:space="preserve"> hard threshold of raw frequency for frequent phrase mining</w:t>
+      </w:r>
+      <w:r>
+        <w:rPr>
+          <w:rFonts w:cstheme="minorHAnsi"/>
+          <w:color w:val="373A3C"/>
+          <w:sz w:val="22"/>
+          <w:szCs w:val="22"/>
+          <w:shd w:val="clear" w:color="auto" w:fill="FAFAFA"/>
+        </w:rPr>
+        <w:t>.</w:t>
+      </w:r>
+    </w:p>
+    <w:p>
+      <w:pPr>
+        <w:spacing w:after="120"/>
+        <w:rPr>
+          <w:rFonts w:cstheme="minorHAnsi"/>
+          <w:color w:val="373A3C"/>
+          <w:sz w:val="22"/>
+          <w:szCs w:val="22"/>
+          <w:shd w:val="clear" w:color="auto" w:fill="FAFAFA"/>
+        </w:rPr>
+      </w:pPr>
+      <w:r>
+        <w:rPr>
+          <w:rFonts w:cstheme="minorHAnsi" w:hint="eastAsia"/>
+          <w:color w:val="373A3C"/>
+          <w:sz w:val="22"/>
+          <w:szCs w:val="22"/>
+          <w:shd w:val="clear" w:color="auto" w:fill="FAFAFA"/>
+        </w:rPr>
+        <w:t>3</w:t>
+      </w:r>
+      <w:r>
+        <w:rPr>
+          <w:rFonts w:cstheme="minorHAnsi"/>
+          <w:color w:val="373A3C"/>
+          <w:sz w:val="22"/>
+          <w:szCs w:val="22"/>
+          <w:shd w:val="clear" w:color="auto" w:fill="FAFAFA"/>
+        </w:rPr>
+        <w:t xml:space="preserve"> dish name knowledge base files are used to mine new Chinese dish names.</w:t>
+      </w:r>
+    </w:p>
+    <w:p>
+      <w:pPr>
+        <w:pStyle w:val="a5"/>
+        <w:numPr>
+          <w:ilvl w:val="0"/>
+          <w:numId w:val="9"/>
+        </w:numPr>
+        <w:spacing w:after="120"/>
+        <w:rPr>
+          <w:rFonts w:cstheme="minorHAnsi"/>
+          <w:color w:val="373A3C"/>
+          <w:sz w:val="22"/>
+          <w:szCs w:val="22"/>
+          <w:shd w:val="clear" w:color="auto" w:fill="FAFAFA"/>
+        </w:rPr>
+      </w:pPr>
+      <w:r>
+        <w:rPr>
+          <w:rFonts w:cstheme="minorHAnsi"/>
+          <w:i/>
+          <w:iCs/>
+          <w:color w:val="373A3C"/>
+          <w:sz w:val="22"/>
+          <w:szCs w:val="22"/>
+          <w:shd w:val="clear" w:color="auto" w:fill="FAFAFA"/>
+        </w:rPr>
+        <w:t>wiki_quality.txt</w:t>
+      </w:r>
+      <w:r>
+        <w:rPr>
+          <w:rFonts w:cstheme="minorHAnsi"/>
+          <w:color w:val="373A3C"/>
+          <w:sz w:val="22"/>
+          <w:szCs w:val="22"/>
+          <w:shd w:val="clear" w:color="auto" w:fill="FAFAFA"/>
+        </w:rPr>
+        <w:t xml:space="preserve">: the wiki quality phases found in </w:t>
+      </w:r>
+      <w:proofErr w:type="spellStart"/>
+      <w:r>
+        <w:rPr>
+          <w:rFonts w:cstheme="minorHAnsi"/>
+          <w:color w:val="373A3C"/>
+          <w:sz w:val="22"/>
+          <w:szCs w:val="22"/>
+          <w:shd w:val="clear" w:color="auto" w:fill="FAFAFA"/>
+        </w:rPr>
+        <w:t>AutoPhrase</w:t>
+      </w:r>
+      <w:proofErr w:type="spellEnd"/>
+      <w:r>
+        <w:rPr>
+          <w:rFonts w:cstheme="minorHAnsi"/>
+          <w:color w:val="373A3C"/>
+          <w:sz w:val="22"/>
+          <w:szCs w:val="22"/>
+          <w:shd w:val="clear" w:color="auto" w:fill="FAFAFA"/>
+        </w:rPr>
+        <w:t xml:space="preserve"> installation. Shown as </w:t>
+      </w:r>
+      <w:proofErr w:type="spellStart"/>
+      <w:r>
+        <w:rPr>
+          <w:rFonts w:cstheme="minorHAnsi"/>
+          <w:b/>
+          <w:bCs/>
+          <w:color w:val="373A3C"/>
+          <w:sz w:val="22"/>
+          <w:szCs w:val="22"/>
+          <w:shd w:val="clear" w:color="auto" w:fill="FAFAFA"/>
+        </w:rPr>
+        <w:t>Auto.Wiki</w:t>
+      </w:r>
+      <w:proofErr w:type="spellEnd"/>
+      <w:r>
+        <w:rPr>
+          <w:rFonts w:cstheme="minorHAnsi"/>
+          <w:color w:val="373A3C"/>
+          <w:sz w:val="22"/>
+          <w:szCs w:val="22"/>
+          <w:shd w:val="clear" w:color="auto" w:fill="FAFAFA"/>
+        </w:rPr>
+        <w:t>.</w:t>
+      </w:r>
+    </w:p>
+    <w:p>
+      <w:pPr>
+        <w:pStyle w:val="a5"/>
+        <w:numPr>
+          <w:ilvl w:val="0"/>
+          <w:numId w:val="9"/>
+        </w:numPr>
+        <w:spacing w:after="120"/>
+        <w:rPr>
+          <w:rFonts w:cstheme="minorHAnsi"/>
+          <w:color w:val="373A3C"/>
+          <w:sz w:val="22"/>
+          <w:szCs w:val="22"/>
+          <w:shd w:val="clear" w:color="auto" w:fill="FAFAFA"/>
+        </w:rPr>
+      </w:pPr>
+      <w:r>
+        <w:rPr>
+          <w:rFonts w:eastAsia="Times New Roman" w:cstheme="minorHAnsi"/>
+          <w:i/>
+          <w:color w:val="373A3C"/>
+          <w:sz w:val="22"/>
+          <w:szCs w:val="22"/>
+          <w:shd w:val="clear" w:color="auto" w:fill="FAFAFA"/>
+        </w:rPr>
+        <w:t>Chinese_dish_quality</w:t>
+      </w:r>
+      <w:r>
+        <w:rPr>
+          <w:rFonts w:eastAsia="Times New Roman" w:cstheme="minorHAnsi"/>
+          <w:i/>
+          <w:color w:val="373A3C"/>
+          <w:sz w:val="22"/>
+          <w:szCs w:val="22"/>
+          <w:shd w:val="clear" w:color="auto" w:fill="FAFAFA"/>
+        </w:rPr>
+        <w:t>.tx</w:t>
+      </w:r>
+      <w:r>
+        <w:rPr>
+          <w:rFonts w:eastAsia="Times New Roman" w:cstheme="minorHAnsi"/>
+          <w:i/>
+          <w:color w:val="373A3C"/>
+          <w:sz w:val="22"/>
+          <w:szCs w:val="22"/>
+          <w:shd w:val="clear" w:color="auto" w:fill="FAFAFA"/>
+        </w:rPr>
+        <w:t>t</w:t>
+      </w:r>
+      <w:r>
+        <w:rPr>
+          <w:rFonts w:eastAsia="Times New Roman" w:cstheme="minorHAnsi"/>
+          <w:iCs/>
+          <w:color w:val="373A3C"/>
+          <w:sz w:val="22"/>
+          <w:szCs w:val="22"/>
+          <w:shd w:val="clear" w:color="auto" w:fill="FAFAFA"/>
+        </w:rPr>
+        <w:t xml:space="preserve">: </w:t>
+      </w:r>
+      <w:r>
+        <w:rPr>
+          <w:rFonts w:eastAsia="Times New Roman" w:cstheme="minorHAnsi"/>
+          <w:iCs/>
+          <w:color w:val="373A3C"/>
+          <w:sz w:val="22"/>
+          <w:szCs w:val="22"/>
+          <w:shd w:val="clear" w:color="auto" w:fill="FAFAFA"/>
+        </w:rPr>
+        <w:t>S</w:t>
+      </w:r>
+      <w:r>
+        <w:rPr>
+          <w:rFonts w:eastAsia="Times New Roman" w:cstheme="minorHAnsi"/>
+          <w:iCs/>
+          <w:color w:val="373A3C"/>
+          <w:sz w:val="22"/>
+          <w:szCs w:val="22"/>
+          <w:shd w:val="clear" w:color="auto" w:fill="FAFAFA"/>
+        </w:rPr>
+        <w:t>hown as</w:t>
+      </w:r>
+      <w:r>
+        <w:rPr>
+          <w:rFonts w:eastAsia="Times New Roman" w:cstheme="minorHAnsi"/>
+          <w:i/>
+          <w:color w:val="373A3C"/>
+          <w:sz w:val="22"/>
+          <w:szCs w:val="22"/>
+          <w:shd w:val="clear" w:color="auto" w:fill="FAFAFA"/>
+        </w:rPr>
+        <w:t xml:space="preserve"> </w:t>
+      </w:r>
+      <w:proofErr w:type="spellStart"/>
+      <w:r>
+        <w:rPr>
+          <w:rFonts w:cstheme="minorHAnsi"/>
+          <w:b/>
+          <w:bCs/>
+          <w:color w:val="373A3C"/>
+          <w:sz w:val="22"/>
+          <w:szCs w:val="22"/>
+          <w:shd w:val="clear" w:color="auto" w:fill="FAFAFA"/>
+        </w:rPr>
+        <w:t>Auto.ChineseDish</w:t>
+      </w:r>
+      <w:proofErr w:type="spellEnd"/>
+      <w:r>
+        <w:rPr>
+          <w:rFonts w:cstheme="minorHAnsi"/>
+          <w:color w:val="373A3C"/>
+          <w:sz w:val="22"/>
+          <w:szCs w:val="22"/>
+          <w:shd w:val="clear" w:color="auto" w:fill="FAFAFA"/>
+        </w:rPr>
+        <w:t>.</w:t>
+      </w:r>
+    </w:p>
+    <w:p>
+      <w:pPr>
+        <w:pStyle w:val="a5"/>
+        <w:numPr>
+          <w:ilvl w:val="0"/>
+          <w:numId w:val="9"/>
+        </w:numPr>
+        <w:spacing w:after="120"/>
+        <w:rPr>
+          <w:rFonts w:cstheme="minorHAnsi"/>
+          <w:color w:val="373A3C"/>
+          <w:sz w:val="22"/>
+          <w:szCs w:val="22"/>
+          <w:shd w:val="clear" w:color="auto" w:fill="FAFAFA"/>
+        </w:rPr>
+      </w:pPr>
+      <w:r>
+        <w:rPr>
+          <w:rFonts w:eastAsia="Times New Roman" w:cstheme="minorHAnsi"/>
+          <w:i/>
+          <w:color w:val="373A3C"/>
+          <w:sz w:val="22"/>
+          <w:szCs w:val="22"/>
+          <w:shd w:val="clear" w:color="auto" w:fill="FAFAFA"/>
+        </w:rPr>
+        <w:t>wiki_chinese_dish_quality</w:t>
+      </w:r>
+      <w:r>
+        <w:rPr>
+          <w:rFonts w:eastAsia="Times New Roman" w:cstheme="minorHAnsi"/>
+          <w:i/>
+          <w:color w:val="373A3C"/>
+          <w:sz w:val="22"/>
+          <w:szCs w:val="22"/>
+          <w:shd w:val="clear" w:color="auto" w:fill="FAFAFA"/>
+        </w:rPr>
+        <w:t>.txt</w:t>
+      </w:r>
+      <w:r>
+        <w:rPr>
+          <w:rFonts w:cstheme="minorHAnsi"/>
+          <w:color w:val="373A3C"/>
+          <w:sz w:val="22"/>
+          <w:szCs w:val="22"/>
+          <w:shd w:val="clear" w:color="auto" w:fill="FAFAFA"/>
+        </w:rPr>
+        <w:t>:</w:t>
+      </w:r>
+      <w:r>
+        <w:rPr>
+          <w:rFonts w:cstheme="minorHAnsi"/>
+          <w:color w:val="373A3C"/>
+          <w:sz w:val="22"/>
+          <w:szCs w:val="22"/>
+          <w:shd w:val="clear" w:color="auto" w:fill="FAFAFA"/>
+        </w:rPr>
+        <w:t xml:space="preserve"> Shown as </w:t>
+      </w:r>
+      <w:proofErr w:type="spellStart"/>
+      <w:r>
+        <w:rPr>
+          <w:rFonts w:cstheme="minorHAnsi"/>
+          <w:b/>
+          <w:bCs/>
+          <w:color w:val="373A3C"/>
+          <w:sz w:val="22"/>
+          <w:szCs w:val="22"/>
+          <w:shd w:val="clear" w:color="auto" w:fill="FAFAFA"/>
+        </w:rPr>
+        <w:t>Auto.WikiChineseDish</w:t>
+      </w:r>
+      <w:proofErr w:type="spellEnd"/>
+      <w:r>
+        <w:rPr>
+          <w:rFonts w:cstheme="minorHAnsi"/>
+          <w:color w:val="373A3C"/>
+          <w:sz w:val="22"/>
+          <w:szCs w:val="22"/>
+          <w:shd w:val="clear" w:color="auto" w:fill="FAFAFA"/>
+        </w:rPr>
+        <w:t>.</w:t>
+      </w:r>
+    </w:p>
+    <w:p>
+      <w:pPr>
+        <w:spacing w:after="120"/>
+        <w:rPr>
+          <w:rStyle w:val="20"/>
+        </w:rPr>
+      </w:pPr>
+      <w:r>
+        <w:rPr>
+          <w:rStyle w:val="20"/>
+          <w:rFonts w:hint="eastAsia"/>
+        </w:rPr>
+        <w:t>R</w:t>
+      </w:r>
+      <w:r>
+        <w:rPr>
+          <w:rStyle w:val="20"/>
+        </w:rPr>
+        <w:t>esults</w:t>
+      </w:r>
+    </w:p>
+    <w:p>
+      <w:pPr>
+        <w:spacing w:after="120"/>
+        <w:rPr>
+          <w:rFonts w:cstheme="minorHAnsi"/>
+          <w:color w:val="373A3C"/>
+          <w:sz w:val="22"/>
+          <w:szCs w:val="22"/>
+          <w:shd w:val="clear" w:color="auto" w:fill="FAFAFA"/>
+        </w:rPr>
+      </w:pPr>
+      <w:r>
+        <w:rPr>
+          <w:rFonts w:cstheme="minorHAnsi" w:hint="eastAsia"/>
+          <w:color w:val="373A3C"/>
+          <w:sz w:val="22"/>
+          <w:szCs w:val="22"/>
+          <w:shd w:val="clear" w:color="auto" w:fill="FAFAFA"/>
+        </w:rPr>
+        <w:t>T</w:t>
+      </w:r>
+      <w:r>
+        <w:rPr>
+          <w:rFonts w:cstheme="minorHAnsi"/>
+          <w:color w:val="373A3C"/>
+          <w:sz w:val="22"/>
+          <w:szCs w:val="22"/>
+          <w:shd w:val="clear" w:color="auto" w:fill="FAFAFA"/>
+        </w:rPr>
+        <w:t xml:space="preserve">he </w:t>
+      </w:r>
+      <w:r>
+        <w:rPr>
+          <w:rFonts w:cstheme="minorHAnsi"/>
+          <w:color w:val="373A3C"/>
+          <w:sz w:val="22"/>
+          <w:szCs w:val="22"/>
+          <w:shd w:val="clear" w:color="auto" w:fill="FAFAFA"/>
+        </w:rPr>
+        <w:t xml:space="preserve">top 40 new Chinese dish names </w:t>
+      </w:r>
+      <w:r>
+        <w:rPr>
+          <w:rFonts w:cstheme="minorHAnsi"/>
+          <w:color w:val="373A3C"/>
+          <w:sz w:val="22"/>
+          <w:szCs w:val="22"/>
+          <w:shd w:val="clear" w:color="auto" w:fill="FAFAFA"/>
+        </w:rPr>
+        <w:t xml:space="preserve">mined by each approach </w:t>
+      </w:r>
+      <w:r>
+        <w:rPr>
+          <w:rFonts w:cstheme="minorHAnsi"/>
+          <w:color w:val="373A3C"/>
+          <w:sz w:val="22"/>
+          <w:szCs w:val="22"/>
+          <w:shd w:val="clear" w:color="auto" w:fill="FAFAFA"/>
+        </w:rPr>
+        <w:t xml:space="preserve">are listed in following figure. New means we don’t count the dish names </w:t>
+      </w:r>
+      <w:r>
+        <w:rPr>
+          <w:rFonts w:cstheme="minorHAnsi"/>
+          <w:color w:val="373A3C"/>
+          <w:sz w:val="22"/>
+          <w:szCs w:val="22"/>
+          <w:shd w:val="clear" w:color="auto" w:fill="FAFAFA"/>
+        </w:rPr>
+        <w:t xml:space="preserve">in the label/knowledge base files. Wrong dish names are marked in </w:t>
+      </w:r>
+      <w:r>
+        <w:rPr>
+          <w:rFonts w:cstheme="minorHAnsi"/>
+          <w:color w:val="FF0000"/>
+          <w:sz w:val="22"/>
+          <w:szCs w:val="22"/>
+          <w:shd w:val="clear" w:color="auto" w:fill="FAFAFA"/>
+        </w:rPr>
+        <w:t>red</w:t>
+      </w:r>
+      <w:r>
+        <w:rPr>
+          <w:rFonts w:cstheme="minorHAnsi"/>
+          <w:color w:val="373A3C"/>
+          <w:sz w:val="22"/>
+          <w:szCs w:val="22"/>
+          <w:shd w:val="clear" w:color="auto" w:fill="FAFAFA"/>
+        </w:rPr>
+        <w:t xml:space="preserve">. Some phrases are marked in </w:t>
+      </w:r>
+      <w:r>
+        <w:rPr>
+          <w:rFonts w:cstheme="minorHAnsi"/>
+          <w:color w:val="4472C4" w:themeColor="accent1"/>
+          <w:sz w:val="22"/>
+          <w:szCs w:val="22"/>
+          <w:shd w:val="clear" w:color="auto" w:fill="FAFAFA"/>
+        </w:rPr>
+        <w:t xml:space="preserve">blue </w:t>
+      </w:r>
+      <w:r>
+        <w:rPr>
+          <w:rFonts w:cstheme="minorHAnsi"/>
+          <w:color w:val="373A3C"/>
+          <w:sz w:val="22"/>
+          <w:szCs w:val="22"/>
+          <w:shd w:val="clear" w:color="auto" w:fill="FAFAFA"/>
+        </w:rPr>
+        <w:t xml:space="preserve">and they are food but not Chinese/Asian </w:t>
+      </w:r>
+      <w:r>
+        <w:rPr>
+          <w:rFonts w:cstheme="minorHAnsi"/>
+          <w:color w:val="373A3C"/>
+          <w:sz w:val="22"/>
+          <w:szCs w:val="22"/>
+          <w:shd w:val="clear" w:color="auto" w:fill="FAFAFA"/>
+        </w:rPr>
+        <w:t>dish names</w:t>
+      </w:r>
+      <w:r>
+        <w:rPr>
+          <w:rFonts w:cstheme="minorHAnsi"/>
+          <w:color w:val="373A3C"/>
+          <w:sz w:val="22"/>
+          <w:szCs w:val="22"/>
+          <w:shd w:val="clear" w:color="auto" w:fill="FAFAFA"/>
+        </w:rPr>
+        <w:t>.</w:t>
+      </w:r>
+    </w:p>
+    <w:p>
+      <w:pPr>
+        <w:pStyle w:val="1"/>
+        <w:spacing w:before="120" w:after="120"/>
+      </w:pPr>
+      <w:r>
+        <w:rPr>
+          <w:noProof/>
+        </w:rPr>
+        <w:drawing>
+          <wp:inline distT="0" distB="0" distL="0" distR="0" wp14:anchorId="25A5A6C1" wp14:editId="7A31C7CF">
+            <wp:extent cx="6414141" cy="5467350"/>
+            <wp:effectExtent l="0" t="0" r="5715" b="0"/>
+            <wp:docPr id="1" name="图片 1"/>
+            <wp:cNvGraphicFramePr>
+              <a:graphicFrameLocks xmlns:a="http://schemas.openxmlformats.org/drawingml/2006/main" noChangeAspect="1"/>
+            </wp:cNvGraphicFramePr>
+            <a:graphic xmlns:a="http://schemas.openxmlformats.org/drawingml/2006/main">
+              <a:graphicData uri="http://schemas.openxmlformats.org/drawingml/2006/picture">
+                <pic:pic xmlns:pic="http://schemas.openxmlformats.org/drawingml/2006/picture">
+                  <pic:nvPicPr>
+                    <pic:cNvPr id="1" name=""/>
+                    <pic:cNvPicPr/>
+                  </pic:nvPicPr>
+                  <pic:blipFill>
+                    <a:blip r:embed="rId12"/>
+                    <a:stretch>
+                      <a:fillRect/>
+                    </a:stretch>
+                  </pic:blipFill>
+                  <pic:spPr>
+                    <a:xfrm>
+                      <a:off x="0" y="0"/>
+                      <a:ext cx="6421025" cy="5473218"/>
+                    </a:xfrm>
+                    <a:prstGeom prst="rect">
+                      <a:avLst/>
+                    </a:prstGeom>
+                  </pic:spPr>
+                </pic:pic>
+              </a:graphicData>
+            </a:graphic>
+          </wp:inline>
+        </w:drawing>
+      </w:r>
+    </w:p>
+    <w:p>
+      <w:pPr>
+        <w:pStyle w:val="1"/>
+        <w:spacing w:before="120" w:after="120"/>
+      </w:pPr>
+      <w:r>
+        <w:t>Conclusion</w:t>
+      </w:r>
       <w:bookmarkStart w:id="0" w:name="_GoBack"/>
       <w:bookmarkEnd w:id="0"/>
     </w:p>
     <w:p>
       <w:pPr>
-        <w:spacing w:after="120"/>
-        <w:rPr>
-          <w:rStyle w:val="Heading2Char"/>
-        </w:rPr>
-      </w:pPr>
+        <w:spacing w:afterLines="50" w:after="120"/>
+      </w:pPr>
+      <w:r>
+        <w:t xml:space="preserve">By checking </w:t>
+      </w:r>
+      <w:r>
+        <w:t>the results</w:t>
+      </w:r>
+      <w:r>
+        <w:t xml:space="preserve">, we can </w:t>
+      </w:r>
+      <w:r>
+        <w:t xml:space="preserve">see both </w:t>
+      </w:r>
       <w:proofErr w:type="spellStart"/>
       <w:r>
-        <w:rPr>
-          <w:rStyle w:val="Heading2Char"/>
-        </w:rPr>
+        <w:t>SegPhrase</w:t>
+      </w:r>
+      <w:proofErr w:type="spellEnd"/>
+      <w:r>
+        <w:t xml:space="preserve"> and </w:t>
+      </w:r>
+      <w:proofErr w:type="spellStart"/>
+      <w:r>
         <w:t>AutoPhrase</w:t>
       </w:r>
       <w:proofErr w:type="spellEnd"/>
-    </w:p>
-    <w:p>
-      <w:pPr>
-        <w:pStyle w:val="Heading1"/>
-        <w:spacing w:before="120" w:after="120"/>
-      </w:pPr>
-      <w:r>
-        <w:t>Discussion</w:t>
-      </w:r>
-    </w:p>
-    <w:p/>
-    <w:p/>
-    <w:p/>
-    <w:p>
-      <w:hyperlink r:id="rId9" w:history="1">
-        <w:r>
-          <w:rPr>
-            <w:rStyle w:val="Hyperlink"/>
-          </w:rPr>
-          <w:t>https://en.wikipedia.org/wiki/List_of_Chinese_dishes</w:t>
-        </w:r>
-      </w:hyperlink>
+      <w:r>
+        <w:t xml:space="preserve"> can find good quality of Chinese dish names. To </w:t>
+      </w:r>
+      <w:r>
+        <w:t>conclude</w:t>
+      </w:r>
+      <w:r>
+        <w:t>,</w:t>
+      </w:r>
+    </w:p>
+    <w:p>
+      <w:pPr>
+        <w:pStyle w:val="a5"/>
+        <w:numPr>
+          <w:ilvl w:val="0"/>
+          <w:numId w:val="10"/>
+        </w:numPr>
+      </w:pPr>
+      <w:r>
+        <w:t xml:space="preserve">Dish names are most commonly mentioned phrases in restaurant reviews. Even without specific label/knowledge base and just use phrases from Wiki, </w:t>
+      </w:r>
+      <w:r>
+        <w:t xml:space="preserve">we see </w:t>
+      </w:r>
+      <w:r>
+        <w:t xml:space="preserve">large portion of phrases mined by </w:t>
+      </w:r>
+      <w:proofErr w:type="spellStart"/>
+      <w:r>
+        <w:rPr>
+          <w:b/>
+          <w:bCs/>
+        </w:rPr>
+        <w:t>Seg.Chinese</w:t>
+      </w:r>
+      <w:proofErr w:type="spellEnd"/>
+      <w:r>
+        <w:t xml:space="preserve"> (</w:t>
+      </w:r>
+      <w:proofErr w:type="spellStart"/>
+      <w:r>
+        <w:t>Chinese.label</w:t>
+      </w:r>
+      <w:proofErr w:type="spellEnd"/>
+      <w:r>
+        <w:t xml:space="preserve"> are generated from wiki phrases) and </w:t>
+      </w:r>
+      <w:proofErr w:type="spellStart"/>
+      <w:r>
+        <w:rPr>
+          <w:b/>
+          <w:bCs/>
+        </w:rPr>
+        <w:t>Auto.Wiki</w:t>
+      </w:r>
+      <w:proofErr w:type="spellEnd"/>
+      <w:r>
+        <w:t xml:space="preserve"> are </w:t>
+      </w:r>
+      <w:r>
+        <w:t xml:space="preserve">quality </w:t>
+      </w:r>
+      <w:r>
+        <w:t xml:space="preserve">Chinese </w:t>
+      </w:r>
+      <w:r>
+        <w:t xml:space="preserve">dish names. </w:t>
+      </w:r>
+    </w:p>
+    <w:p>
+      <w:pPr>
+        <w:pStyle w:val="a5"/>
+        <w:numPr>
+          <w:ilvl w:val="0"/>
+          <w:numId w:val="10"/>
+        </w:numPr>
+      </w:pPr>
+      <w:proofErr w:type="spellStart"/>
+      <w:r>
+        <w:rPr>
+          <w:rFonts w:hint="eastAsia"/>
+        </w:rPr>
+        <w:lastRenderedPageBreak/>
+        <w:t>A</w:t>
+      </w:r>
+      <w:r>
+        <w:t>utoPhrase</w:t>
+      </w:r>
+      <w:proofErr w:type="spellEnd"/>
+      <w:r>
+        <w:t xml:space="preserve"> is </w:t>
+      </w:r>
+      <w:r>
+        <w:t>very efficient on finding new dish names. No manual tagging is needed</w:t>
+      </w:r>
+      <w:r>
+        <w:t>.</w:t>
+      </w:r>
       <w:r>
         <w:t xml:space="preserve"> </w:t>
+      </w:r>
+      <w:r>
+        <w:t xml:space="preserve">Although </w:t>
+      </w:r>
+      <w:r>
+        <w:t xml:space="preserve">the </w:t>
+      </w:r>
+      <w:r>
+        <w:t xml:space="preserve">knowledge base of </w:t>
+      </w:r>
+      <w:r>
+        <w:t xml:space="preserve">132 Chinese dish names </w:t>
+      </w:r>
+      <w:r>
+        <w:t xml:space="preserve">is </w:t>
+      </w:r>
+      <w:r>
+        <w:t>small, the results are still very impressive.</w:t>
+      </w:r>
+    </w:p>
+    <w:p>
+      <w:pPr>
+        <w:pStyle w:val="a5"/>
+        <w:numPr>
+          <w:ilvl w:val="0"/>
+          <w:numId w:val="10"/>
+        </w:numPr>
+      </w:pPr>
+      <w:proofErr w:type="spellStart"/>
+      <w:r>
+        <w:rPr>
+          <w:b/>
+          <w:bCs/>
+        </w:rPr>
+        <w:t>Auto.ChineseDish</w:t>
+      </w:r>
+      <w:proofErr w:type="spellEnd"/>
+      <w:r>
+        <w:t xml:space="preserve"> </w:t>
+      </w:r>
+      <w:r>
+        <w:t xml:space="preserve">(only use Chinese dish names as the quality phrases) </w:t>
+      </w:r>
+      <w:r>
+        <w:t xml:space="preserve">is the most effective approach to find new Chinese dish names. Only 2 errors </w:t>
+      </w:r>
+      <w:r>
+        <w:t>found compared with 10+</w:t>
+      </w:r>
+      <w:r>
+        <w:t xml:space="preserve"> errors</w:t>
+      </w:r>
+      <w:r>
+        <w:t xml:space="preserve"> </w:t>
+      </w:r>
+      <w:r>
+        <w:t xml:space="preserve">as of </w:t>
+      </w:r>
+      <w:r>
+        <w:t xml:space="preserve">produced by </w:t>
+      </w:r>
+      <w:r>
+        <w:t>other approaches.</w:t>
+      </w:r>
+      <w:r>
+        <w:t xml:space="preserve"> </w:t>
+      </w:r>
+      <w:r>
+        <w:t>For further improvement, we can increase the size of the knowledge base.</w:t>
+      </w:r>
+    </w:p>
+    <w:p>
+      <w:pPr>
+        <w:pStyle w:val="a5"/>
+        <w:numPr>
+          <w:ilvl w:val="0"/>
+          <w:numId w:val="10"/>
+        </w:numPr>
+      </w:pPr>
+      <w:proofErr w:type="spellStart"/>
+      <w:r>
+        <w:rPr>
+          <w:b/>
+          <w:bCs/>
+        </w:rPr>
+        <w:t>Seg.ChineseUpdated</w:t>
+      </w:r>
+      <w:proofErr w:type="spellEnd"/>
+      <w:r>
+        <w:rPr>
+          <w:b/>
+          <w:bCs/>
+        </w:rPr>
+        <w:t>+</w:t>
+      </w:r>
+      <w:r>
+        <w:t xml:space="preserve"> performs </w:t>
+      </w:r>
+      <w:r>
+        <w:t xml:space="preserve">a slightly </w:t>
+      </w:r>
+      <w:r>
+        <w:t xml:space="preserve">better than </w:t>
+      </w:r>
+      <w:proofErr w:type="spellStart"/>
+      <w:r>
+        <w:rPr>
+          <w:b/>
+          <w:bCs/>
+        </w:rPr>
+        <w:t>Seg.ChineseUpdated</w:t>
+      </w:r>
+      <w:proofErr w:type="spellEnd"/>
+      <w:r>
+        <w:t xml:space="preserve"> </w:t>
+      </w:r>
+      <w:r>
+        <w:t xml:space="preserve">in terms of error rates </w:t>
+      </w:r>
+      <w:r>
+        <w:t>(10 errors vs. 12 errors)</w:t>
+      </w:r>
+      <w:r>
+        <w:t xml:space="preserve">. It seems adding more </w:t>
+      </w:r>
+      <w:r>
+        <w:t xml:space="preserve">positive </w:t>
+      </w:r>
+      <w:r>
+        <w:t>tagged samples won’t improve performance significantly. In addition, our testing shows adding negative tagged samples won’t improve performance at all.</w:t>
       </w:r>
     </w:p>
     <w:sectPr>
       <w:pgSz w:w="11900" w:h="16840"/>
-      <w:pgMar w:top="1440" w:right="1440" w:bottom="1440" w:left="1440" w:header="708" w:footer="708" w:gutter="0"/>
+      <w:pgMar w:top="720" w:right="720" w:bottom="720" w:left="720" w:header="708" w:footer="708" w:gutter="0"/>
       <w:cols w:space="708"/>
       <w:docGrid w:linePitch="400"/>
     </w:sectPr>
@@ -1477,9 +2993,133 @@
 </w:document>
 </file>
 
+<file path=word/endnotes.xml><?xml version="1.0" encoding="utf-8"?>
+<w:endnotes xmlns:wpc="http://schemas.microsoft.com/office/word/2010/wordprocessingCanvas" xmlns:cx="http://schemas.microsoft.com/office/drawing/2014/chartex" xmlns:cx1="http://schemas.microsoft.com/office/drawing/2015/9/8/chartex" xmlns:cx2="http://schemas.microsoft.com/office/drawing/2015/10/21/chartex" xmlns:cx3="http://schemas.microsoft.com/office/drawing/2016/5/9/chartex" xmlns:cx4="http://schemas.microsoft.com/office/drawing/2016/5/10/chartex" xmlns:cx5="http://schemas.microsoft.com/office/drawing/2016/5/11/chartex" xmlns:cx6="http://schemas.microsoft.com/office/drawing/2016/5/12/chartex" xmlns:cx7="http://schemas.microsoft.com/office/drawing/2016/5/13/chartex" xmlns:cx8="http://schemas.microsoft.com/office/drawing/2016/5/14/chartex" xmlns:mc="http://schemas.openxmlformats.org/markup-compatibility/2006" xmlns:aink="http://schemas.microsoft.com/office/drawing/2016/ink" xmlns:am3d="http://schemas.microsoft.com/office/drawing/2017/model3d" xmlns:o="urn:schemas-microsoft-com:office:office" xmlns:r="http://schemas.openxmlformats.org/officeDocument/2006/relationships" xmlns:m="http://schemas.openxmlformats.org/officeDocument/2006/math" xmlns:v="urn:schemas-microsoft-com:vml" xmlns:wp14="http://schemas.microsoft.com/office/word/2010/wordprocessingDrawing" xmlns:wp="http://schemas.openxmlformats.org/drawingml/2006/wordprocessingDrawing" xmlns:w10="urn:schemas-microsoft-com:office:word" xmlns:w="http://schemas.openxmlformats.org/wordprocessingml/2006/main" xmlns:w14="http://schemas.microsoft.com/office/word/2010/wordml" xmlns:w15="http://schemas.microsoft.com/office/word/2012/wordml" xmlns:w16cid="http://schemas.microsoft.com/office/word/2016/wordml/cid" xmlns:w16se="http://schemas.microsoft.com/office/word/2015/wordml/symex" xmlns:wpg="http://schemas.microsoft.com/office/word/2010/wordprocessingGroup" xmlns:wpi="http://schemas.microsoft.com/office/word/2010/wordprocessingInk" xmlns:wne="http://schemas.microsoft.com/office/word/2006/wordml" xmlns:wps="http://schemas.microsoft.com/office/word/2010/wordprocessingShape" mc:Ignorable="w14 w15 w16se w16cid wp14">
+  <w:endnote w:type="separator" w:id="-1">
+    <w:p>
+      <w:r>
+        <w:separator/>
+      </w:r>
+    </w:p>
+  </w:endnote>
+  <w:endnote w:type="continuationSeparator" w:id="0">
+    <w:p>
+      <w:r>
+        <w:continuationSeparator/>
+      </w:r>
+    </w:p>
+  </w:endnote>
+</w:endnotes>
+</file>
+
+<file path=word/footnotes.xml><?xml version="1.0" encoding="utf-8"?>
+<w:footnotes xmlns:wpc="http://schemas.microsoft.com/office/word/2010/wordprocessingCanvas" xmlns:cx="http://schemas.microsoft.com/office/drawing/2014/chartex" xmlns:cx1="http://schemas.microsoft.com/office/drawing/2015/9/8/chartex" xmlns:cx2="http://schemas.microsoft.com/office/drawing/2015/10/21/chartex" xmlns:cx3="http://schemas.microsoft.com/office/drawing/2016/5/9/chartex" xmlns:cx4="http://schemas.microsoft.com/office/drawing/2016/5/10/chartex" xmlns:cx5="http://schemas.microsoft.com/office/drawing/2016/5/11/chartex" xmlns:cx6="http://schemas.microsoft.com/office/drawing/2016/5/12/chartex" xmlns:cx7="http://schemas.microsoft.com/office/drawing/2016/5/13/chartex" xmlns:cx8="http://schemas.microsoft.com/office/drawing/2016/5/14/chartex" xmlns:mc="http://schemas.openxmlformats.org/markup-compatibility/2006" xmlns:aink="http://schemas.microsoft.com/office/drawing/2016/ink" xmlns:am3d="http://schemas.microsoft.com/office/drawing/2017/model3d" xmlns:o="urn:schemas-microsoft-com:office:office" xmlns:r="http://schemas.openxmlformats.org/officeDocument/2006/relationships" xmlns:m="http://schemas.openxmlformats.org/officeDocument/2006/math" xmlns:v="urn:schemas-microsoft-com:vml" xmlns:wp14="http://schemas.microsoft.com/office/word/2010/wordprocessingDrawing" xmlns:wp="http://schemas.openxmlformats.org/drawingml/2006/wordprocessingDrawing" xmlns:w10="urn:schemas-microsoft-com:office:word" xmlns:w="http://schemas.openxmlformats.org/wordprocessingml/2006/main" xmlns:w14="http://schemas.microsoft.com/office/word/2010/wordml" xmlns:w15="http://schemas.microsoft.com/office/word/2012/wordml" xmlns:w16cid="http://schemas.microsoft.com/office/word/2016/wordml/cid" xmlns:w16se="http://schemas.microsoft.com/office/word/2015/wordml/symex" xmlns:wpg="http://schemas.microsoft.com/office/word/2010/wordprocessingGroup" xmlns:wpi="http://schemas.microsoft.com/office/word/2010/wordprocessingInk" xmlns:wne="http://schemas.microsoft.com/office/word/2006/wordml" xmlns:wps="http://schemas.microsoft.com/office/word/2010/wordprocessingShape" mc:Ignorable="w14 w15 w16se w16cid wp14">
+  <w:footnote w:type="separator" w:id="-1">
+    <w:p>
+      <w:r>
+        <w:separator/>
+      </w:r>
+    </w:p>
+  </w:footnote>
+  <w:footnote w:type="continuationSeparator" w:id="0">
+    <w:p>
+      <w:r>
+        <w:continuationSeparator/>
+      </w:r>
+    </w:p>
+  </w:footnote>
+</w:footnotes>
+</file>
+
 <file path=word/numbering.xml><?xml version="1.0" encoding="utf-8"?>
 <w:numbering xmlns:wpc="http://schemas.microsoft.com/office/word/2010/wordprocessingCanvas" xmlns:cx="http://schemas.microsoft.com/office/drawing/2014/chartex" xmlns:cx1="http://schemas.microsoft.com/office/drawing/2015/9/8/chartex" xmlns:cx2="http://schemas.microsoft.com/office/drawing/2015/10/21/chartex" xmlns:cx3="http://schemas.microsoft.com/office/drawing/2016/5/9/chartex" xmlns:cx4="http://schemas.microsoft.com/office/drawing/2016/5/10/chartex" xmlns:cx5="http://schemas.microsoft.com/office/drawing/2016/5/11/chartex" xmlns:cx6="http://schemas.microsoft.com/office/drawing/2016/5/12/chartex" xmlns:cx7="http://schemas.microsoft.com/office/drawing/2016/5/13/chartex" xmlns:cx8="http://schemas.microsoft.com/office/drawing/2016/5/14/chartex" xmlns:mc="http://schemas.openxmlformats.org/markup-compatibility/2006" xmlns:aink="http://schemas.microsoft.com/office/drawing/2016/ink" xmlns:am3d="http://schemas.microsoft.com/office/drawing/2017/model3d" xmlns:o="urn:schemas-microsoft-com:office:office" xmlns:r="http://schemas.openxmlformats.org/officeDocument/2006/relationships" xmlns:m="http://schemas.openxmlformats.org/officeDocument/2006/math" xmlns:v="urn:schemas-microsoft-com:vml" xmlns:wp14="http://schemas.microsoft.com/office/word/2010/wordprocessingDrawing" xmlns:wp="http://schemas.openxmlformats.org/drawingml/2006/wordprocessingDrawing" xmlns:w10="urn:schemas-microsoft-com:office:word" xmlns:w="http://schemas.openxmlformats.org/wordprocessingml/2006/main" xmlns:w14="http://schemas.microsoft.com/office/word/2010/wordml" xmlns:w15="http://schemas.microsoft.com/office/word/2012/wordml" xmlns:w16cid="http://schemas.microsoft.com/office/word/2016/wordml/cid" xmlns:w16se="http://schemas.microsoft.com/office/word/2015/wordml/symex" xmlns:wpg="http://schemas.microsoft.com/office/word/2010/wordprocessingGroup" xmlns:wpi="http://schemas.microsoft.com/office/word/2010/wordprocessingInk" xmlns:wne="http://schemas.microsoft.com/office/word/2006/wordml" xmlns:wps="http://schemas.microsoft.com/office/word/2010/wordprocessingShape" mc:Ignorable="w14 w15 w16se w16cid wp14">
   <w:abstractNum w:abstractNumId="0" w15:restartNumberingAfterBreak="0">
+    <w:nsid w:val="0F026F21"/>
+    <w:multiLevelType w:val="hybridMultilevel"/>
+    <w:tmpl w:val="47480F36"/>
+    <w:lvl w:ilvl="0" w:tplc="0409000F">
+      <w:start w:val="1"/>
+      <w:numFmt w:val="decimal"/>
+      <w:lvlText w:val="%1."/>
+      <w:lvlJc w:val="left"/>
+      <w:pPr>
+        <w:ind w:left="1140" w:hanging="420"/>
+      </w:pPr>
+    </w:lvl>
+    <w:lvl w:ilvl="1" w:tplc="04090019" w:tentative="1">
+      <w:start w:val="1"/>
+      <w:numFmt w:val="lowerLetter"/>
+      <w:lvlText w:val="%2)"/>
+      <w:lvlJc w:val="left"/>
+      <w:pPr>
+        <w:ind w:left="1560" w:hanging="420"/>
+      </w:pPr>
+    </w:lvl>
+    <w:lvl w:ilvl="2" w:tplc="0409001B" w:tentative="1">
+      <w:start w:val="1"/>
+      <w:numFmt w:val="lowerRoman"/>
+      <w:lvlText w:val="%3."/>
+      <w:lvlJc w:val="right"/>
+      <w:pPr>
+        <w:ind w:left="1980" w:hanging="420"/>
+      </w:pPr>
+    </w:lvl>
+    <w:lvl w:ilvl="3" w:tplc="0409000F" w:tentative="1">
+      <w:start w:val="1"/>
+      <w:numFmt w:val="decimal"/>
+      <w:lvlText w:val="%4."/>
+      <w:lvlJc w:val="left"/>
+      <w:pPr>
+        <w:ind w:left="2400" w:hanging="420"/>
+      </w:pPr>
+    </w:lvl>
+    <w:lvl w:ilvl="4" w:tplc="04090019" w:tentative="1">
+      <w:start w:val="1"/>
+      <w:numFmt w:val="lowerLetter"/>
+      <w:lvlText w:val="%5)"/>
+      <w:lvlJc w:val="left"/>
+      <w:pPr>
+        <w:ind w:left="2820" w:hanging="420"/>
+      </w:pPr>
+    </w:lvl>
+    <w:lvl w:ilvl="5" w:tplc="0409001B" w:tentative="1">
+      <w:start w:val="1"/>
+      <w:numFmt w:val="lowerRoman"/>
+      <w:lvlText w:val="%6."/>
+      <w:lvlJc w:val="right"/>
+      <w:pPr>
+        <w:ind w:left="3240" w:hanging="420"/>
+      </w:pPr>
+    </w:lvl>
+    <w:lvl w:ilvl="6" w:tplc="0409000F" w:tentative="1">
+      <w:start w:val="1"/>
+      <w:numFmt w:val="decimal"/>
+      <w:lvlText w:val="%7."/>
+      <w:lvlJc w:val="left"/>
+      <w:pPr>
+        <w:ind w:left="3660" w:hanging="420"/>
+      </w:pPr>
+    </w:lvl>
+    <w:lvl w:ilvl="7" w:tplc="04090019" w:tentative="1">
+      <w:start w:val="1"/>
+      <w:numFmt w:val="lowerLetter"/>
+      <w:lvlText w:val="%8)"/>
+      <w:lvlJc w:val="left"/>
+      <w:pPr>
+        <w:ind w:left="4080" w:hanging="420"/>
+      </w:pPr>
+    </w:lvl>
+    <w:lvl w:ilvl="8" w:tplc="0409001B" w:tentative="1">
+      <w:start w:val="1"/>
+      <w:numFmt w:val="lowerRoman"/>
+      <w:lvlText w:val="%9."/>
+      <w:lvlJc w:val="right"/>
+      <w:pPr>
+        <w:ind w:left="4500" w:hanging="420"/>
+      </w:pPr>
+    </w:lvl>
+  </w:abstractNum>
+  <w:abstractNum w:abstractNumId="1" w15:restartNumberingAfterBreak="0">
     <w:nsid w:val="0F2D6C5A"/>
     <w:multiLevelType w:val="hybridMultilevel"/>
     <w:tmpl w:val="1DFEDD36"/>
@@ -1565,7 +3205,7 @@
       </w:pPr>
     </w:lvl>
   </w:abstractNum>
-  <w:abstractNum w:abstractNumId="1" w15:restartNumberingAfterBreak="0">
+  <w:abstractNum w:abstractNumId="2" w15:restartNumberingAfterBreak="0">
     <w:nsid w:val="16FC6C3B"/>
     <w:multiLevelType w:val="hybridMultilevel"/>
     <w:tmpl w:val="D740473E"/>
@@ -1678,7 +3318,7 @@
       </w:rPr>
     </w:lvl>
   </w:abstractNum>
-  <w:abstractNum w:abstractNumId="2" w15:restartNumberingAfterBreak="0">
+  <w:abstractNum w:abstractNumId="3" w15:restartNumberingAfterBreak="0">
     <w:nsid w:val="3510541E"/>
     <w:multiLevelType w:val="hybridMultilevel"/>
     <w:tmpl w:val="8560375E"/>
@@ -1764,7 +3404,93 @@
       </w:pPr>
     </w:lvl>
   </w:abstractNum>
-  <w:abstractNum w:abstractNumId="3" w15:restartNumberingAfterBreak="0">
+  <w:abstractNum w:abstractNumId="4" w15:restartNumberingAfterBreak="0">
+    <w:nsid w:val="359A1C05"/>
+    <w:multiLevelType w:val="hybridMultilevel"/>
+    <w:tmpl w:val="5038DC4E"/>
+    <w:lvl w:ilvl="0" w:tplc="0409000F">
+      <w:start w:val="1"/>
+      <w:numFmt w:val="decimal"/>
+      <w:lvlText w:val="%1."/>
+      <w:lvlJc w:val="left"/>
+      <w:pPr>
+        <w:ind w:left="1140" w:hanging="420"/>
+      </w:pPr>
+    </w:lvl>
+    <w:lvl w:ilvl="1" w:tplc="04090019" w:tentative="1">
+      <w:start w:val="1"/>
+      <w:numFmt w:val="lowerLetter"/>
+      <w:lvlText w:val="%2)"/>
+      <w:lvlJc w:val="left"/>
+      <w:pPr>
+        <w:ind w:left="1560" w:hanging="420"/>
+      </w:pPr>
+    </w:lvl>
+    <w:lvl w:ilvl="2" w:tplc="0409001B" w:tentative="1">
+      <w:start w:val="1"/>
+      <w:numFmt w:val="lowerRoman"/>
+      <w:lvlText w:val="%3."/>
+      <w:lvlJc w:val="right"/>
+      <w:pPr>
+        <w:ind w:left="1980" w:hanging="420"/>
+      </w:pPr>
+    </w:lvl>
+    <w:lvl w:ilvl="3" w:tplc="0409000F" w:tentative="1">
+      <w:start w:val="1"/>
+      <w:numFmt w:val="decimal"/>
+      <w:lvlText w:val="%4."/>
+      <w:lvlJc w:val="left"/>
+      <w:pPr>
+        <w:ind w:left="2400" w:hanging="420"/>
+      </w:pPr>
+    </w:lvl>
+    <w:lvl w:ilvl="4" w:tplc="04090019" w:tentative="1">
+      <w:start w:val="1"/>
+      <w:numFmt w:val="lowerLetter"/>
+      <w:lvlText w:val="%5)"/>
+      <w:lvlJc w:val="left"/>
+      <w:pPr>
+        <w:ind w:left="2820" w:hanging="420"/>
+      </w:pPr>
+    </w:lvl>
+    <w:lvl w:ilvl="5" w:tplc="0409001B" w:tentative="1">
+      <w:start w:val="1"/>
+      <w:numFmt w:val="lowerRoman"/>
+      <w:lvlText w:val="%6."/>
+      <w:lvlJc w:val="right"/>
+      <w:pPr>
+        <w:ind w:left="3240" w:hanging="420"/>
+      </w:pPr>
+    </w:lvl>
+    <w:lvl w:ilvl="6" w:tplc="0409000F" w:tentative="1">
+      <w:start w:val="1"/>
+      <w:numFmt w:val="decimal"/>
+      <w:lvlText w:val="%7."/>
+      <w:lvlJc w:val="left"/>
+      <w:pPr>
+        <w:ind w:left="3660" w:hanging="420"/>
+      </w:pPr>
+    </w:lvl>
+    <w:lvl w:ilvl="7" w:tplc="04090019" w:tentative="1">
+      <w:start w:val="1"/>
+      <w:numFmt w:val="lowerLetter"/>
+      <w:lvlText w:val="%8)"/>
+      <w:lvlJc w:val="left"/>
+      <w:pPr>
+        <w:ind w:left="4080" w:hanging="420"/>
+      </w:pPr>
+    </w:lvl>
+    <w:lvl w:ilvl="8" w:tplc="0409001B" w:tentative="1">
+      <w:start w:val="1"/>
+      <w:numFmt w:val="lowerRoman"/>
+      <w:lvlText w:val="%9."/>
+      <w:lvlJc w:val="right"/>
+      <w:pPr>
+        <w:ind w:left="4500" w:hanging="420"/>
+      </w:pPr>
+    </w:lvl>
+  </w:abstractNum>
+  <w:abstractNum w:abstractNumId="5" w15:restartNumberingAfterBreak="0">
     <w:nsid w:val="42F43EE4"/>
     <w:multiLevelType w:val="hybridMultilevel"/>
     <w:tmpl w:val="E36C508E"/>
@@ -1877,7 +3603,346 @@
       </w:rPr>
     </w:lvl>
   </w:abstractNum>
-  <w:abstractNum w:abstractNumId="4" w15:restartNumberingAfterBreak="0">
+  <w:abstractNum w:abstractNumId="6" w15:restartNumberingAfterBreak="0">
+    <w:nsid w:val="4D0C12AA"/>
+    <w:multiLevelType w:val="hybridMultilevel"/>
+    <w:tmpl w:val="9ECEB2A0"/>
+    <w:lvl w:ilvl="0" w:tplc="04090001">
+      <w:start w:val="1"/>
+      <w:numFmt w:val="bullet"/>
+      <w:lvlText w:val=""/>
+      <w:lvlJc w:val="left"/>
+      <w:pPr>
+        <w:ind w:left="840" w:hanging="420"/>
+      </w:pPr>
+      <w:rPr>
+        <w:rFonts w:ascii="Wingdings" w:hAnsi="Wingdings" w:hint="default"/>
+      </w:rPr>
+    </w:lvl>
+    <w:lvl w:ilvl="1" w:tplc="04090003" w:tentative="1">
+      <w:start w:val="1"/>
+      <w:numFmt w:val="bullet"/>
+      <w:lvlText w:val=""/>
+      <w:lvlJc w:val="left"/>
+      <w:pPr>
+        <w:ind w:left="1260" w:hanging="420"/>
+      </w:pPr>
+      <w:rPr>
+        <w:rFonts w:ascii="Wingdings" w:hAnsi="Wingdings" w:hint="default"/>
+      </w:rPr>
+    </w:lvl>
+    <w:lvl w:ilvl="2" w:tplc="04090005" w:tentative="1">
+      <w:start w:val="1"/>
+      <w:numFmt w:val="bullet"/>
+      <w:lvlText w:val=""/>
+      <w:lvlJc w:val="left"/>
+      <w:pPr>
+        <w:ind w:left="1680" w:hanging="420"/>
+      </w:pPr>
+      <w:rPr>
+        <w:rFonts w:ascii="Wingdings" w:hAnsi="Wingdings" w:hint="default"/>
+      </w:rPr>
+    </w:lvl>
+    <w:lvl w:ilvl="3" w:tplc="04090001" w:tentative="1">
+      <w:start w:val="1"/>
+      <w:numFmt w:val="bullet"/>
+      <w:lvlText w:val=""/>
+      <w:lvlJc w:val="left"/>
+      <w:pPr>
+        <w:ind w:left="2100" w:hanging="420"/>
+      </w:pPr>
+      <w:rPr>
+        <w:rFonts w:ascii="Wingdings" w:hAnsi="Wingdings" w:hint="default"/>
+      </w:rPr>
+    </w:lvl>
+    <w:lvl w:ilvl="4" w:tplc="04090003" w:tentative="1">
+      <w:start w:val="1"/>
+      <w:numFmt w:val="bullet"/>
+      <w:lvlText w:val=""/>
+      <w:lvlJc w:val="left"/>
+      <w:pPr>
+        <w:ind w:left="2520" w:hanging="420"/>
+      </w:pPr>
+      <w:rPr>
+        <w:rFonts w:ascii="Wingdings" w:hAnsi="Wingdings" w:hint="default"/>
+      </w:rPr>
+    </w:lvl>
+    <w:lvl w:ilvl="5" w:tplc="04090005" w:tentative="1">
+      <w:start w:val="1"/>
+      <w:numFmt w:val="bullet"/>
+      <w:lvlText w:val=""/>
+      <w:lvlJc w:val="left"/>
+      <w:pPr>
+        <w:ind w:left="2940" w:hanging="420"/>
+      </w:pPr>
+      <w:rPr>
+        <w:rFonts w:ascii="Wingdings" w:hAnsi="Wingdings" w:hint="default"/>
+      </w:rPr>
+    </w:lvl>
+    <w:lvl w:ilvl="6" w:tplc="04090001" w:tentative="1">
+      <w:start w:val="1"/>
+      <w:numFmt w:val="bullet"/>
+      <w:lvlText w:val=""/>
+      <w:lvlJc w:val="left"/>
+      <w:pPr>
+        <w:ind w:left="3360" w:hanging="420"/>
+      </w:pPr>
+      <w:rPr>
+        <w:rFonts w:ascii="Wingdings" w:hAnsi="Wingdings" w:hint="default"/>
+      </w:rPr>
+    </w:lvl>
+    <w:lvl w:ilvl="7" w:tplc="04090003" w:tentative="1">
+      <w:start w:val="1"/>
+      <w:numFmt w:val="bullet"/>
+      <w:lvlText w:val=""/>
+      <w:lvlJc w:val="left"/>
+      <w:pPr>
+        <w:ind w:left="3780" w:hanging="420"/>
+      </w:pPr>
+      <w:rPr>
+        <w:rFonts w:ascii="Wingdings" w:hAnsi="Wingdings" w:hint="default"/>
+      </w:rPr>
+    </w:lvl>
+    <w:lvl w:ilvl="8" w:tplc="04090005" w:tentative="1">
+      <w:start w:val="1"/>
+      <w:numFmt w:val="bullet"/>
+      <w:lvlText w:val=""/>
+      <w:lvlJc w:val="left"/>
+      <w:pPr>
+        <w:ind w:left="4200" w:hanging="420"/>
+      </w:pPr>
+      <w:rPr>
+        <w:rFonts w:ascii="Wingdings" w:hAnsi="Wingdings" w:hint="default"/>
+      </w:rPr>
+    </w:lvl>
+  </w:abstractNum>
+  <w:abstractNum w:abstractNumId="7" w15:restartNumberingAfterBreak="0">
+    <w:nsid w:val="5696124A"/>
+    <w:multiLevelType w:val="hybridMultilevel"/>
+    <w:tmpl w:val="C2CEDCBE"/>
+    <w:lvl w:ilvl="0" w:tplc="04090001">
+      <w:start w:val="1"/>
+      <w:numFmt w:val="bullet"/>
+      <w:lvlText w:val=""/>
+      <w:lvlJc w:val="left"/>
+      <w:pPr>
+        <w:ind w:left="420" w:hanging="420"/>
+      </w:pPr>
+      <w:rPr>
+        <w:rFonts w:ascii="Wingdings" w:hAnsi="Wingdings" w:hint="default"/>
+      </w:rPr>
+    </w:lvl>
+    <w:lvl w:ilvl="1" w:tplc="04090003" w:tentative="1">
+      <w:start w:val="1"/>
+      <w:numFmt w:val="bullet"/>
+      <w:lvlText w:val=""/>
+      <w:lvlJc w:val="left"/>
+      <w:pPr>
+        <w:ind w:left="840" w:hanging="420"/>
+      </w:pPr>
+      <w:rPr>
+        <w:rFonts w:ascii="Wingdings" w:hAnsi="Wingdings" w:hint="default"/>
+      </w:rPr>
+    </w:lvl>
+    <w:lvl w:ilvl="2" w:tplc="04090005" w:tentative="1">
+      <w:start w:val="1"/>
+      <w:numFmt w:val="bullet"/>
+      <w:lvlText w:val=""/>
+      <w:lvlJc w:val="left"/>
+      <w:pPr>
+        <w:ind w:left="1260" w:hanging="420"/>
+      </w:pPr>
+      <w:rPr>
+        <w:rFonts w:ascii="Wingdings" w:hAnsi="Wingdings" w:hint="default"/>
+      </w:rPr>
+    </w:lvl>
+    <w:lvl w:ilvl="3" w:tplc="04090001" w:tentative="1">
+      <w:start w:val="1"/>
+      <w:numFmt w:val="bullet"/>
+      <w:lvlText w:val=""/>
+      <w:lvlJc w:val="left"/>
+      <w:pPr>
+        <w:ind w:left="1680" w:hanging="420"/>
+      </w:pPr>
+      <w:rPr>
+        <w:rFonts w:ascii="Wingdings" w:hAnsi="Wingdings" w:hint="default"/>
+      </w:rPr>
+    </w:lvl>
+    <w:lvl w:ilvl="4" w:tplc="04090003" w:tentative="1">
+      <w:start w:val="1"/>
+      <w:numFmt w:val="bullet"/>
+      <w:lvlText w:val=""/>
+      <w:lvlJc w:val="left"/>
+      <w:pPr>
+        <w:ind w:left="2100" w:hanging="420"/>
+      </w:pPr>
+      <w:rPr>
+        <w:rFonts w:ascii="Wingdings" w:hAnsi="Wingdings" w:hint="default"/>
+      </w:rPr>
+    </w:lvl>
+    <w:lvl w:ilvl="5" w:tplc="04090005" w:tentative="1">
+      <w:start w:val="1"/>
+      <w:numFmt w:val="bullet"/>
+      <w:lvlText w:val=""/>
+      <w:lvlJc w:val="left"/>
+      <w:pPr>
+        <w:ind w:left="2520" w:hanging="420"/>
+      </w:pPr>
+      <w:rPr>
+        <w:rFonts w:ascii="Wingdings" w:hAnsi="Wingdings" w:hint="default"/>
+      </w:rPr>
+    </w:lvl>
+    <w:lvl w:ilvl="6" w:tplc="04090001" w:tentative="1">
+      <w:start w:val="1"/>
+      <w:numFmt w:val="bullet"/>
+      <w:lvlText w:val=""/>
+      <w:lvlJc w:val="left"/>
+      <w:pPr>
+        <w:ind w:left="2940" w:hanging="420"/>
+      </w:pPr>
+      <w:rPr>
+        <w:rFonts w:ascii="Wingdings" w:hAnsi="Wingdings" w:hint="default"/>
+      </w:rPr>
+    </w:lvl>
+    <w:lvl w:ilvl="7" w:tplc="04090003" w:tentative="1">
+      <w:start w:val="1"/>
+      <w:numFmt w:val="bullet"/>
+      <w:lvlText w:val=""/>
+      <w:lvlJc w:val="left"/>
+      <w:pPr>
+        <w:ind w:left="3360" w:hanging="420"/>
+      </w:pPr>
+      <w:rPr>
+        <w:rFonts w:ascii="Wingdings" w:hAnsi="Wingdings" w:hint="default"/>
+      </w:rPr>
+    </w:lvl>
+    <w:lvl w:ilvl="8" w:tplc="04090005" w:tentative="1">
+      <w:start w:val="1"/>
+      <w:numFmt w:val="bullet"/>
+      <w:lvlText w:val=""/>
+      <w:lvlJc w:val="left"/>
+      <w:pPr>
+        <w:ind w:left="3780" w:hanging="420"/>
+      </w:pPr>
+      <w:rPr>
+        <w:rFonts w:ascii="Wingdings" w:hAnsi="Wingdings" w:hint="default"/>
+      </w:rPr>
+    </w:lvl>
+  </w:abstractNum>
+  <w:abstractNum w:abstractNumId="8" w15:restartNumberingAfterBreak="0">
+    <w:nsid w:val="6D73130F"/>
+    <w:multiLevelType w:val="hybridMultilevel"/>
+    <w:tmpl w:val="B9D0E710"/>
+    <w:lvl w:ilvl="0" w:tplc="04090001">
+      <w:start w:val="1"/>
+      <w:numFmt w:val="bullet"/>
+      <w:lvlText w:val=""/>
+      <w:lvlJc w:val="left"/>
+      <w:pPr>
+        <w:ind w:left="1140" w:hanging="420"/>
+      </w:pPr>
+      <w:rPr>
+        <w:rFonts w:ascii="Wingdings" w:hAnsi="Wingdings" w:hint="default"/>
+      </w:rPr>
+    </w:lvl>
+    <w:lvl w:ilvl="1" w:tplc="04090003" w:tentative="1">
+      <w:start w:val="1"/>
+      <w:numFmt w:val="bullet"/>
+      <w:lvlText w:val=""/>
+      <w:lvlJc w:val="left"/>
+      <w:pPr>
+        <w:ind w:left="1560" w:hanging="420"/>
+      </w:pPr>
+      <w:rPr>
+        <w:rFonts w:ascii="Wingdings" w:hAnsi="Wingdings" w:hint="default"/>
+      </w:rPr>
+    </w:lvl>
+    <w:lvl w:ilvl="2" w:tplc="04090005" w:tentative="1">
+      <w:start w:val="1"/>
+      <w:numFmt w:val="bullet"/>
+      <w:lvlText w:val=""/>
+      <w:lvlJc w:val="left"/>
+      <w:pPr>
+        <w:ind w:left="1980" w:hanging="420"/>
+      </w:pPr>
+      <w:rPr>
+        <w:rFonts w:ascii="Wingdings" w:hAnsi="Wingdings" w:hint="default"/>
+      </w:rPr>
+    </w:lvl>
+    <w:lvl w:ilvl="3" w:tplc="04090001" w:tentative="1">
+      <w:start w:val="1"/>
+      <w:numFmt w:val="bullet"/>
+      <w:lvlText w:val=""/>
+      <w:lvlJc w:val="left"/>
+      <w:pPr>
+        <w:ind w:left="2400" w:hanging="420"/>
+      </w:pPr>
+      <w:rPr>
+        <w:rFonts w:ascii="Wingdings" w:hAnsi="Wingdings" w:hint="default"/>
+      </w:rPr>
+    </w:lvl>
+    <w:lvl w:ilvl="4" w:tplc="04090003" w:tentative="1">
+      <w:start w:val="1"/>
+      <w:numFmt w:val="bullet"/>
+      <w:lvlText w:val=""/>
+      <w:lvlJc w:val="left"/>
+      <w:pPr>
+        <w:ind w:left="2820" w:hanging="420"/>
+      </w:pPr>
+      <w:rPr>
+        <w:rFonts w:ascii="Wingdings" w:hAnsi="Wingdings" w:hint="default"/>
+      </w:rPr>
+    </w:lvl>
+    <w:lvl w:ilvl="5" w:tplc="04090005" w:tentative="1">
+      <w:start w:val="1"/>
+      <w:numFmt w:val="bullet"/>
+      <w:lvlText w:val=""/>
+      <w:lvlJc w:val="left"/>
+      <w:pPr>
+        <w:ind w:left="3240" w:hanging="420"/>
+      </w:pPr>
+      <w:rPr>
+        <w:rFonts w:ascii="Wingdings" w:hAnsi="Wingdings" w:hint="default"/>
+      </w:rPr>
+    </w:lvl>
+    <w:lvl w:ilvl="6" w:tplc="04090001" w:tentative="1">
+      <w:start w:val="1"/>
+      <w:numFmt w:val="bullet"/>
+      <w:lvlText w:val=""/>
+      <w:lvlJc w:val="left"/>
+      <w:pPr>
+        <w:ind w:left="3660" w:hanging="420"/>
+      </w:pPr>
+      <w:rPr>
+        <w:rFonts w:ascii="Wingdings" w:hAnsi="Wingdings" w:hint="default"/>
+      </w:rPr>
+    </w:lvl>
+    <w:lvl w:ilvl="7" w:tplc="04090003" w:tentative="1">
+      <w:start w:val="1"/>
+      <w:numFmt w:val="bullet"/>
+      <w:lvlText w:val=""/>
+      <w:lvlJc w:val="left"/>
+      <w:pPr>
+        <w:ind w:left="4080" w:hanging="420"/>
+      </w:pPr>
+      <w:rPr>
+        <w:rFonts w:ascii="Wingdings" w:hAnsi="Wingdings" w:hint="default"/>
+      </w:rPr>
+    </w:lvl>
+    <w:lvl w:ilvl="8" w:tplc="04090005" w:tentative="1">
+      <w:start w:val="1"/>
+      <w:numFmt w:val="bullet"/>
+      <w:lvlText w:val=""/>
+      <w:lvlJc w:val="left"/>
+      <w:pPr>
+        <w:ind w:left="4500" w:hanging="420"/>
+      </w:pPr>
+      <w:rPr>
+        <w:rFonts w:ascii="Wingdings" w:hAnsi="Wingdings" w:hint="default"/>
+      </w:rPr>
+    </w:lvl>
+  </w:abstractNum>
+  <w:abstractNum w:abstractNumId="9" w15:restartNumberingAfterBreak="0">
     <w:nsid w:val="7AAC5A92"/>
     <w:multiLevelType w:val="hybridMultilevel"/>
     <w:tmpl w:val="CF184764"/>
@@ -1991,19 +4056,34 @@
     </w:lvl>
   </w:abstractNum>
   <w:num w:numId="1">
+    <w:abstractNumId w:val="5"/>
+  </w:num>
+  <w:num w:numId="2">
+    <w:abstractNumId w:val="9"/>
+  </w:num>
+  <w:num w:numId="3">
+    <w:abstractNumId w:val="2"/>
+  </w:num>
+  <w:num w:numId="4">
+    <w:abstractNumId w:val="1"/>
+  </w:num>
+  <w:num w:numId="5">
     <w:abstractNumId w:val="3"/>
   </w:num>
-  <w:num w:numId="2">
+  <w:num w:numId="6">
+    <w:abstractNumId w:val="6"/>
+  </w:num>
+  <w:num w:numId="7">
+    <w:abstractNumId w:val="0"/>
+  </w:num>
+  <w:num w:numId="8">
+    <w:abstractNumId w:val="8"/>
+  </w:num>
+  <w:num w:numId="9">
     <w:abstractNumId w:val="4"/>
   </w:num>
-  <w:num w:numId="3">
-    <w:abstractNumId w:val="1"/>
-  </w:num>
-  <w:num w:numId="4">
-    <w:abstractNumId w:val="0"/>
-  </w:num>
-  <w:num w:numId="5">
-    <w:abstractNumId w:val="2"/>
+  <w:num w:numId="10">
+    <w:abstractNumId w:val="7"/>
   </w:num>
 </w:numbering>
 </file>
@@ -2397,16 +4477,16 @@
     <w:lsdException w:name="Smart Hyperlink" w:semiHidden="1" w:unhideWhenUsed="1"/>
     <w:lsdException w:name="Smart Link" w:semiHidden="1" w:unhideWhenUsed="1"/>
   </w:latentStyles>
-  <w:style w:type="paragraph" w:default="1" w:styleId="Normal">
+  <w:style w:type="paragraph" w:default="1" w:styleId="a">
     <w:name w:val="Normal"/>
     <w:qFormat/>
     <w:rsid w:val="00783597"/>
   </w:style>
-  <w:style w:type="paragraph" w:styleId="Heading1">
+  <w:style w:type="paragraph" w:styleId="1">
     <w:name w:val="heading 1"/>
-    <w:basedOn w:val="Normal"/>
-    <w:next w:val="Normal"/>
-    <w:link w:val="Heading1Char"/>
+    <w:basedOn w:val="a"/>
+    <w:next w:val="a"/>
+    <w:link w:val="10"/>
     <w:uiPriority w:val="9"/>
     <w:qFormat/>
     <w:rsid w:val="00783597"/>
@@ -2423,11 +4503,11 @@
       <w:szCs w:val="32"/>
     </w:rPr>
   </w:style>
-  <w:style w:type="paragraph" w:styleId="Heading2">
+  <w:style w:type="paragraph" w:styleId="2">
     <w:name w:val="heading 2"/>
-    <w:basedOn w:val="Normal"/>
-    <w:next w:val="Normal"/>
-    <w:link w:val="Heading2Char"/>
+    <w:basedOn w:val="a"/>
+    <w:next w:val="a"/>
+    <w:link w:val="20"/>
     <w:uiPriority w:val="9"/>
     <w:unhideWhenUsed/>
     <w:qFormat/>
@@ -2445,13 +4525,13 @@
       <w:szCs w:val="26"/>
     </w:rPr>
   </w:style>
-  <w:style w:type="character" w:default="1" w:styleId="DefaultParagraphFont">
+  <w:style w:type="character" w:default="1" w:styleId="a0">
     <w:name w:val="Default Paragraph Font"/>
     <w:uiPriority w:val="1"/>
     <w:semiHidden/>
     <w:unhideWhenUsed/>
   </w:style>
-  <w:style w:type="table" w:default="1" w:styleId="TableNormal">
+  <w:style w:type="table" w:default="1" w:styleId="a1">
     <w:name w:val="Normal Table"/>
     <w:uiPriority w:val="99"/>
     <w:semiHidden/>
@@ -2466,15 +4546,15 @@
       </w:tblCellMar>
     </w:tblPr>
   </w:style>
-  <w:style w:type="numbering" w:default="1" w:styleId="NoList">
+  <w:style w:type="numbering" w:default="1" w:styleId="a2">
     <w:name w:val="No List"/>
     <w:uiPriority w:val="99"/>
     <w:semiHidden/>
     <w:unhideWhenUsed/>
   </w:style>
-  <w:style w:type="character" w:styleId="Hyperlink">
+  <w:style w:type="character" w:styleId="a3">
     <w:name w:val="Hyperlink"/>
-    <w:basedOn w:val="DefaultParagraphFont"/>
+    <w:basedOn w:val="a0"/>
     <w:uiPriority w:val="99"/>
     <w:unhideWhenUsed/>
     <w:rsid w:val="00934987"/>
@@ -2483,9 +4563,9 @@
       <w:u w:val="single"/>
     </w:rPr>
   </w:style>
-  <w:style w:type="character" w:styleId="UnresolvedMention">
+  <w:style w:type="character" w:styleId="a4">
     <w:name w:val="Unresolved Mention"/>
-    <w:basedOn w:val="DefaultParagraphFont"/>
+    <w:basedOn w:val="a0"/>
     <w:uiPriority w:val="99"/>
     <w:rsid w:val="00934987"/>
     <w:rPr>
@@ -2493,10 +4573,10 @@
       <w:shd w:val="clear" w:color="auto" w:fill="E1DFDD"/>
     </w:rPr>
   </w:style>
-  <w:style w:type="character" w:customStyle="1" w:styleId="Heading1Char">
-    <w:name w:val="Heading 1 Char"/>
-    <w:basedOn w:val="DefaultParagraphFont"/>
-    <w:link w:val="Heading1"/>
+  <w:style w:type="character" w:customStyle="1" w:styleId="10">
+    <w:name w:val="标题 1 字符"/>
+    <w:basedOn w:val="a0"/>
+    <w:link w:val="1"/>
     <w:uiPriority w:val="9"/>
     <w:rsid w:val="00783597"/>
     <w:rPr>
@@ -2506,9 +4586,9 @@
       <w:szCs w:val="32"/>
     </w:rPr>
   </w:style>
-  <w:style w:type="paragraph" w:styleId="ListParagraph">
+  <w:style w:type="paragraph" w:styleId="a5">
     <w:name w:val="List Paragraph"/>
-    <w:basedOn w:val="Normal"/>
+    <w:basedOn w:val="a"/>
     <w:uiPriority w:val="34"/>
     <w:qFormat/>
     <w:rsid w:val="00783597"/>
@@ -2517,10 +4597,10 @@
       <w:contextualSpacing/>
     </w:pPr>
   </w:style>
-  <w:style w:type="character" w:customStyle="1" w:styleId="Heading2Char">
-    <w:name w:val="Heading 2 Char"/>
-    <w:basedOn w:val="DefaultParagraphFont"/>
-    <w:link w:val="Heading2"/>
+  <w:style w:type="character" w:customStyle="1" w:styleId="20">
+    <w:name w:val="标题 2 字符"/>
+    <w:basedOn w:val="a0"/>
+    <w:link w:val="2"/>
     <w:uiPriority w:val="9"/>
     <w:rsid w:val="00783597"/>
     <w:rPr>
@@ -2530,9 +4610,9 @@
       <w:szCs w:val="26"/>
     </w:rPr>
   </w:style>
-  <w:style w:type="character" w:styleId="FollowedHyperlink">
+  <w:style w:type="character" w:styleId="a6">
     <w:name w:val="FollowedHyperlink"/>
-    <w:basedOn w:val="DefaultParagraphFont"/>
+    <w:basedOn w:val="a0"/>
     <w:uiPriority w:val="99"/>
     <w:semiHidden/>
     <w:unhideWhenUsed/>
@@ -2540,6 +4620,70 @@
     <w:rPr>
       <w:color w:val="954F72" w:themeColor="followedHyperlink"/>
       <w:u w:val="single"/>
+    </w:rPr>
+  </w:style>
+  <w:style w:type="paragraph" w:styleId="a7">
+    <w:name w:val="header"/>
+    <w:basedOn w:val="a"/>
+    <w:link w:val="a8"/>
+    <w:uiPriority w:val="99"/>
+    <w:unhideWhenUsed/>
+    <w:rsid w:val="005368FC"/>
+    <w:pPr>
+      <w:pBdr>
+        <w:bottom w:val="single" w:sz="6" w:space="1" w:color="auto"/>
+      </w:pBdr>
+      <w:tabs>
+        <w:tab w:val="center" w:pos="4153"/>
+        <w:tab w:val="right" w:pos="8306"/>
+      </w:tabs>
+      <w:snapToGrid w:val="0"/>
+      <w:jc w:val="center"/>
+    </w:pPr>
+    <w:rPr>
+      <w:sz w:val="18"/>
+      <w:szCs w:val="18"/>
+    </w:rPr>
+  </w:style>
+  <w:style w:type="character" w:customStyle="1" w:styleId="a8">
+    <w:name w:val="页眉 字符"/>
+    <w:basedOn w:val="a0"/>
+    <w:link w:val="a7"/>
+    <w:uiPriority w:val="99"/>
+    <w:rsid w:val="005368FC"/>
+    <w:rPr>
+      <w:sz w:val="18"/>
+      <w:szCs w:val="18"/>
+    </w:rPr>
+  </w:style>
+  <w:style w:type="paragraph" w:styleId="a9">
+    <w:name w:val="footer"/>
+    <w:basedOn w:val="a"/>
+    <w:link w:val="aa"/>
+    <w:uiPriority w:val="99"/>
+    <w:unhideWhenUsed/>
+    <w:rsid w:val="005368FC"/>
+    <w:pPr>
+      <w:tabs>
+        <w:tab w:val="center" w:pos="4153"/>
+        <w:tab w:val="right" w:pos="8306"/>
+      </w:tabs>
+      <w:snapToGrid w:val="0"/>
+    </w:pPr>
+    <w:rPr>
+      <w:sz w:val="18"/>
+      <w:szCs w:val="18"/>
+    </w:rPr>
+  </w:style>
+  <w:style w:type="character" w:customStyle="1" w:styleId="aa">
+    <w:name w:val="页脚 字符"/>
+    <w:basedOn w:val="a0"/>
+    <w:link w:val="a9"/>
+    <w:uiPriority w:val="99"/>
+    <w:rsid w:val="005368FC"/>
+    <w:rPr>
+      <w:sz w:val="18"/>
+      <w:szCs w:val="18"/>
     </w:rPr>
   </w:style>
 </w:styles>
@@ -2811,7 +4955,7 @@
 </file>
 
 <file path=customXml/itemProps1.xml><?xml version="1.0" encoding="utf-8"?>
-<ds:datastoreItem xmlns:ds="http://schemas.openxmlformats.org/officeDocument/2006/customXml" ds:itemID="{3B7B4A57-D38C-AB47-A12B-D5CBD0DA576F}">
+<ds:datastoreItem xmlns:ds="http://schemas.openxmlformats.org/officeDocument/2006/customXml" ds:itemID="{92A144E4-7DBE-48BC-8090-82CBB71A5B12}">
   <ds:schemaRefs>
     <ds:schemaRef ds:uri="http://schemas.openxmlformats.org/officeDocument/2006/bibliography"/>
   </ds:schemaRefs>

</xml_diff>